<commit_message>
5 bez opisu w wordzie
</commit_message>
<xml_diff>
--- a/Zajęcia 5/Zajęcia 5.docx
+++ b/Zajęcia 5/Zajęcia 5.docx
@@ -342,19 +342,26 @@
         <w:spacing w:after="0" w:line="240" w:lineRule="auto"/>
         <w:rPr>
           <w:rFonts w:ascii="Courier New" w:eastAsia="Times New Roman" w:hAnsi="Courier New" w:cs="Courier New"/>
-          <w:sz w:val="20"/>
-          <w:szCs w:val="20"/>
-          <w:lang w:eastAsia="pl-PL"/>
-        </w:rPr>
-      </w:pPr>
-      <w:r>
-        <w:rPr>
-          <w:rFonts w:ascii="Courier New" w:eastAsia="Times New Roman" w:hAnsi="Courier New" w:cs="Courier New"/>
           <w:b/>
           <w:sz w:val="20"/>
           <w:szCs w:val="20"/>
           <w:lang w:eastAsia="pl-PL"/>
         </w:rPr>
+        <w:sectPr>
+          <w:pgSz w:w="11906" w:h="16838"/>
+          <w:pgMar w:top="1417" w:right="1417" w:bottom="1417" w:left="1417" w:header="708" w:footer="708" w:gutter="0"/>
+          <w:cols w:space="708"/>
+          <w:docGrid w:linePitch="360"/>
+        </w:sectPr>
+      </w:pPr>
+      <w:r>
+        <w:rPr>
+          <w:rFonts w:ascii="Courier New" w:eastAsia="Times New Roman" w:hAnsi="Courier New" w:cs="Courier New"/>
+          <w:b/>
+          <w:sz w:val="20"/>
+          <w:szCs w:val="20"/>
+          <w:lang w:eastAsia="pl-PL"/>
+        </w:rPr>
         <w:t>e) Aproksymacja danych wielomianem.</w:t>
       </w:r>
       <w:r>
@@ -375,7 +382,28 @@
         </w:rPr>
         <w:br/>
       </w:r>
-      <w:r>
+    </w:p>
+    <w:p>
+      <w:pPr>
+        <w:tabs>
+          <w:tab w:val="left" w:pos="916"/>
+          <w:tab w:val="left" w:pos="1832"/>
+          <w:tab w:val="left" w:pos="2748"/>
+          <w:tab w:val="left" w:pos="3664"/>
+          <w:tab w:val="left" w:pos="4580"/>
+          <w:tab w:val="left" w:pos="5496"/>
+          <w:tab w:val="left" w:pos="6412"/>
+          <w:tab w:val="left" w:pos="7328"/>
+          <w:tab w:val="left" w:pos="8244"/>
+          <w:tab w:val="left" w:pos="9160"/>
+          <w:tab w:val="left" w:pos="10076"/>
+          <w:tab w:val="left" w:pos="10992"/>
+          <w:tab w:val="left" w:pos="11908"/>
+          <w:tab w:val="left" w:pos="12824"/>
+          <w:tab w:val="left" w:pos="13740"/>
+          <w:tab w:val="left" w:pos="14656"/>
+        </w:tabs>
+        <w:spacing w:after="0" w:line="240" w:lineRule="auto"/>
         <w:rPr>
           <w:rFonts w:ascii="Courier New" w:eastAsia="Times New Roman" w:hAnsi="Courier New" w:cs="Courier New"/>
           <w:b/>
@@ -383,6 +411,16 @@
           <w:szCs w:val="20"/>
           <w:lang w:eastAsia="pl-PL"/>
         </w:rPr>
+      </w:pPr>
+      <w:r>
+        <w:rPr>
+          <w:rFonts w:ascii="Courier New" w:eastAsia="Times New Roman" w:hAnsi="Courier New" w:cs="Courier New"/>
+          <w:b/>
+          <w:sz w:val="20"/>
+          <w:szCs w:val="20"/>
+          <w:lang w:eastAsia="pl-PL"/>
+        </w:rPr>
+        <w:lastRenderedPageBreak/>
         <w:t>II.1) K</w:t>
       </w:r>
       <w:r>
@@ -417,6 +455,538 @@
         </w:rPr>
         <w:t>:</w:t>
       </w:r>
+    </w:p>
+    <w:p>
+      <w:pPr>
+        <w:tabs>
+          <w:tab w:val="left" w:pos="916"/>
+          <w:tab w:val="left" w:pos="1832"/>
+          <w:tab w:val="left" w:pos="2748"/>
+          <w:tab w:val="left" w:pos="3664"/>
+          <w:tab w:val="left" w:pos="4580"/>
+          <w:tab w:val="left" w:pos="5496"/>
+          <w:tab w:val="left" w:pos="6412"/>
+          <w:tab w:val="left" w:pos="7328"/>
+          <w:tab w:val="left" w:pos="8244"/>
+          <w:tab w:val="left" w:pos="9160"/>
+          <w:tab w:val="left" w:pos="10076"/>
+          <w:tab w:val="left" w:pos="10992"/>
+          <w:tab w:val="left" w:pos="11908"/>
+          <w:tab w:val="left" w:pos="12824"/>
+          <w:tab w:val="left" w:pos="13740"/>
+          <w:tab w:val="left" w:pos="14656"/>
+        </w:tabs>
+        <w:spacing w:after="0" w:line="240" w:lineRule="auto"/>
+        <w:rPr>
+          <w:rFonts w:ascii="Courier New" w:eastAsia="Times New Roman" w:hAnsi="Courier New" w:cs="Courier New"/>
+          <w:sz w:val="20"/>
+          <w:szCs w:val="20"/>
+          <w:lang w:eastAsia="pl-PL"/>
+        </w:rPr>
+      </w:pPr>
+      <w:r>
+        <w:rPr>
+          <w:rFonts w:ascii="Courier New" w:eastAsia="Times New Roman" w:hAnsi="Courier New" w:cs="Courier New"/>
+          <w:sz w:val="20"/>
+          <w:szCs w:val="20"/>
+          <w:lang w:eastAsia="pl-PL"/>
+        </w:rPr>
+        <w:t>&gt;&gt; 5 + 2</w:t>
+      </w:r>
+    </w:p>
+    <w:p>
+      <w:pPr>
+        <w:tabs>
+          <w:tab w:val="left" w:pos="916"/>
+          <w:tab w:val="left" w:pos="1832"/>
+          <w:tab w:val="left" w:pos="2748"/>
+          <w:tab w:val="left" w:pos="3664"/>
+          <w:tab w:val="left" w:pos="4580"/>
+          <w:tab w:val="left" w:pos="5496"/>
+          <w:tab w:val="left" w:pos="6412"/>
+          <w:tab w:val="left" w:pos="7328"/>
+          <w:tab w:val="left" w:pos="8244"/>
+          <w:tab w:val="left" w:pos="9160"/>
+          <w:tab w:val="left" w:pos="10076"/>
+          <w:tab w:val="left" w:pos="10992"/>
+          <w:tab w:val="left" w:pos="11908"/>
+          <w:tab w:val="left" w:pos="12824"/>
+          <w:tab w:val="left" w:pos="13740"/>
+          <w:tab w:val="left" w:pos="14656"/>
+        </w:tabs>
+        <w:spacing w:after="0" w:line="240" w:lineRule="auto"/>
+        <w:rPr>
+          <w:rFonts w:ascii="Courier New" w:eastAsia="Times New Roman" w:hAnsi="Courier New" w:cs="Courier New"/>
+          <w:sz w:val="20"/>
+          <w:szCs w:val="20"/>
+          <w:lang w:eastAsia="pl-PL"/>
+        </w:rPr>
+      </w:pPr>
+      <w:r>
+        <w:rPr>
+          <w:rFonts w:ascii="Courier New" w:eastAsia="Times New Roman" w:hAnsi="Courier New" w:cs="Courier New"/>
+          <w:sz w:val="20"/>
+          <w:szCs w:val="20"/>
+          <w:lang w:eastAsia="pl-PL"/>
+        </w:rPr>
+        <w:t>ans =  7</w:t>
+      </w:r>
+    </w:p>
+    <w:p>
+      <w:pPr>
+        <w:tabs>
+          <w:tab w:val="left" w:pos="916"/>
+          <w:tab w:val="left" w:pos="1832"/>
+          <w:tab w:val="left" w:pos="2748"/>
+          <w:tab w:val="left" w:pos="3664"/>
+          <w:tab w:val="left" w:pos="4580"/>
+          <w:tab w:val="left" w:pos="5496"/>
+          <w:tab w:val="left" w:pos="6412"/>
+          <w:tab w:val="left" w:pos="7328"/>
+          <w:tab w:val="left" w:pos="8244"/>
+          <w:tab w:val="left" w:pos="9160"/>
+          <w:tab w:val="left" w:pos="10076"/>
+          <w:tab w:val="left" w:pos="10992"/>
+          <w:tab w:val="left" w:pos="11908"/>
+          <w:tab w:val="left" w:pos="12824"/>
+          <w:tab w:val="left" w:pos="13740"/>
+          <w:tab w:val="left" w:pos="14656"/>
+        </w:tabs>
+        <w:spacing w:after="0" w:line="240" w:lineRule="auto"/>
+        <w:rPr>
+          <w:rFonts w:ascii="Courier New" w:eastAsia="Times New Roman" w:hAnsi="Courier New" w:cs="Courier New"/>
+          <w:sz w:val="20"/>
+          <w:szCs w:val="20"/>
+          <w:lang w:eastAsia="pl-PL"/>
+        </w:rPr>
+      </w:pPr>
+      <w:r>
+        <w:rPr>
+          <w:rFonts w:ascii="Courier New" w:eastAsia="Times New Roman" w:hAnsi="Courier New" w:cs="Courier New"/>
+          <w:sz w:val="20"/>
+          <w:szCs w:val="20"/>
+          <w:lang w:eastAsia="pl-PL"/>
+        </w:rPr>
+        <w:t>&gt;&gt; a = 5 + 2</w:t>
+      </w:r>
+    </w:p>
+    <w:p>
+      <w:pPr>
+        <w:tabs>
+          <w:tab w:val="left" w:pos="916"/>
+          <w:tab w:val="left" w:pos="1832"/>
+          <w:tab w:val="left" w:pos="2748"/>
+          <w:tab w:val="left" w:pos="3664"/>
+          <w:tab w:val="left" w:pos="4580"/>
+          <w:tab w:val="left" w:pos="5496"/>
+          <w:tab w:val="left" w:pos="6412"/>
+          <w:tab w:val="left" w:pos="7328"/>
+          <w:tab w:val="left" w:pos="8244"/>
+          <w:tab w:val="left" w:pos="9160"/>
+          <w:tab w:val="left" w:pos="10076"/>
+          <w:tab w:val="left" w:pos="10992"/>
+          <w:tab w:val="left" w:pos="11908"/>
+          <w:tab w:val="left" w:pos="12824"/>
+          <w:tab w:val="left" w:pos="13740"/>
+          <w:tab w:val="left" w:pos="14656"/>
+        </w:tabs>
+        <w:spacing w:after="0" w:line="240" w:lineRule="auto"/>
+        <w:rPr>
+          <w:rFonts w:ascii="Courier New" w:eastAsia="Times New Roman" w:hAnsi="Courier New" w:cs="Courier New"/>
+          <w:sz w:val="20"/>
+          <w:szCs w:val="20"/>
+          <w:lang w:eastAsia="pl-PL"/>
+        </w:rPr>
+      </w:pPr>
+      <w:r>
+        <w:rPr>
+          <w:rFonts w:ascii="Courier New" w:eastAsia="Times New Roman" w:hAnsi="Courier New" w:cs="Courier New"/>
+          <w:sz w:val="20"/>
+          <w:szCs w:val="20"/>
+          <w:lang w:eastAsia="pl-PL"/>
+        </w:rPr>
+        <w:t>a =  7</w:t>
+      </w:r>
+    </w:p>
+    <w:p>
+      <w:pPr>
+        <w:tabs>
+          <w:tab w:val="left" w:pos="916"/>
+          <w:tab w:val="left" w:pos="1832"/>
+          <w:tab w:val="left" w:pos="2748"/>
+          <w:tab w:val="left" w:pos="3664"/>
+          <w:tab w:val="left" w:pos="4580"/>
+          <w:tab w:val="left" w:pos="5496"/>
+          <w:tab w:val="left" w:pos="6412"/>
+          <w:tab w:val="left" w:pos="7328"/>
+          <w:tab w:val="left" w:pos="8244"/>
+          <w:tab w:val="left" w:pos="9160"/>
+          <w:tab w:val="left" w:pos="10076"/>
+          <w:tab w:val="left" w:pos="10992"/>
+          <w:tab w:val="left" w:pos="11908"/>
+          <w:tab w:val="left" w:pos="12824"/>
+          <w:tab w:val="left" w:pos="13740"/>
+          <w:tab w:val="left" w:pos="14656"/>
+        </w:tabs>
+        <w:spacing w:after="0" w:line="240" w:lineRule="auto"/>
+        <w:rPr>
+          <w:rFonts w:ascii="Courier New" w:eastAsia="Times New Roman" w:hAnsi="Courier New" w:cs="Courier New"/>
+          <w:sz w:val="20"/>
+          <w:szCs w:val="20"/>
+          <w:lang w:eastAsia="pl-PL"/>
+        </w:rPr>
+      </w:pPr>
+      <w:r>
+        <w:rPr>
+          <w:rFonts w:ascii="Courier New" w:eastAsia="Times New Roman" w:hAnsi="Courier New" w:cs="Courier New"/>
+          <w:sz w:val="20"/>
+          <w:szCs w:val="20"/>
+          <w:lang w:eastAsia="pl-PL"/>
+        </w:rPr>
+        <w:t>&gt;&gt; b = 5 + 2</w:t>
+      </w:r>
+    </w:p>
+    <w:p>
+      <w:pPr>
+        <w:tabs>
+          <w:tab w:val="left" w:pos="916"/>
+          <w:tab w:val="left" w:pos="1832"/>
+          <w:tab w:val="left" w:pos="2748"/>
+          <w:tab w:val="left" w:pos="3664"/>
+          <w:tab w:val="left" w:pos="4580"/>
+          <w:tab w:val="left" w:pos="5496"/>
+          <w:tab w:val="left" w:pos="6412"/>
+          <w:tab w:val="left" w:pos="7328"/>
+          <w:tab w:val="left" w:pos="8244"/>
+          <w:tab w:val="left" w:pos="9160"/>
+          <w:tab w:val="left" w:pos="10076"/>
+          <w:tab w:val="left" w:pos="10992"/>
+          <w:tab w:val="left" w:pos="11908"/>
+          <w:tab w:val="left" w:pos="12824"/>
+          <w:tab w:val="left" w:pos="13740"/>
+          <w:tab w:val="left" w:pos="14656"/>
+        </w:tabs>
+        <w:spacing w:after="0" w:line="240" w:lineRule="auto"/>
+        <w:rPr>
+          <w:rFonts w:ascii="Courier New" w:eastAsia="Times New Roman" w:hAnsi="Courier New" w:cs="Courier New"/>
+          <w:sz w:val="20"/>
+          <w:szCs w:val="20"/>
+          <w:lang w:eastAsia="pl-PL"/>
+        </w:rPr>
+      </w:pPr>
+      <w:r>
+        <w:rPr>
+          <w:rFonts w:ascii="Courier New" w:eastAsia="Times New Roman" w:hAnsi="Courier New" w:cs="Courier New"/>
+          <w:sz w:val="20"/>
+          <w:szCs w:val="20"/>
+          <w:lang w:eastAsia="pl-PL"/>
+        </w:rPr>
+        <w:t>b =  7</w:t>
+      </w:r>
+    </w:p>
+    <w:p>
+      <w:pPr>
+        <w:tabs>
+          <w:tab w:val="left" w:pos="916"/>
+          <w:tab w:val="left" w:pos="1832"/>
+          <w:tab w:val="left" w:pos="2748"/>
+          <w:tab w:val="left" w:pos="3664"/>
+          <w:tab w:val="left" w:pos="4580"/>
+          <w:tab w:val="left" w:pos="5496"/>
+          <w:tab w:val="left" w:pos="6412"/>
+          <w:tab w:val="left" w:pos="7328"/>
+          <w:tab w:val="left" w:pos="8244"/>
+          <w:tab w:val="left" w:pos="9160"/>
+          <w:tab w:val="left" w:pos="10076"/>
+          <w:tab w:val="left" w:pos="10992"/>
+          <w:tab w:val="left" w:pos="11908"/>
+          <w:tab w:val="left" w:pos="12824"/>
+          <w:tab w:val="left" w:pos="13740"/>
+          <w:tab w:val="left" w:pos="14656"/>
+        </w:tabs>
+        <w:spacing w:after="0" w:line="240" w:lineRule="auto"/>
+        <w:rPr>
+          <w:rFonts w:ascii="Courier New" w:eastAsia="Times New Roman" w:hAnsi="Courier New" w:cs="Courier New"/>
+          <w:sz w:val="20"/>
+          <w:szCs w:val="20"/>
+          <w:lang w:eastAsia="pl-PL"/>
+        </w:rPr>
+      </w:pPr>
+      <w:r>
+        <w:rPr>
+          <w:rFonts w:ascii="Courier New" w:eastAsia="Times New Roman" w:hAnsi="Courier New" w:cs="Courier New"/>
+          <w:sz w:val="20"/>
+          <w:szCs w:val="20"/>
+          <w:lang w:eastAsia="pl-PL"/>
+        </w:rPr>
+        <w:t>&gt;&gt; s = sin(b)</w:t>
+      </w:r>
+    </w:p>
+    <w:p>
+      <w:pPr>
+        <w:tabs>
+          <w:tab w:val="left" w:pos="916"/>
+          <w:tab w:val="left" w:pos="1832"/>
+          <w:tab w:val="left" w:pos="2748"/>
+          <w:tab w:val="left" w:pos="3664"/>
+          <w:tab w:val="left" w:pos="4580"/>
+          <w:tab w:val="left" w:pos="5496"/>
+          <w:tab w:val="left" w:pos="6412"/>
+          <w:tab w:val="left" w:pos="7328"/>
+          <w:tab w:val="left" w:pos="8244"/>
+          <w:tab w:val="left" w:pos="9160"/>
+          <w:tab w:val="left" w:pos="10076"/>
+          <w:tab w:val="left" w:pos="10992"/>
+          <w:tab w:val="left" w:pos="11908"/>
+          <w:tab w:val="left" w:pos="12824"/>
+          <w:tab w:val="left" w:pos="13740"/>
+          <w:tab w:val="left" w:pos="14656"/>
+        </w:tabs>
+        <w:spacing w:after="0" w:line="240" w:lineRule="auto"/>
+        <w:rPr>
+          <w:rFonts w:ascii="Courier New" w:eastAsia="Times New Roman" w:hAnsi="Courier New" w:cs="Courier New"/>
+          <w:sz w:val="20"/>
+          <w:szCs w:val="20"/>
+          <w:lang w:eastAsia="pl-PL"/>
+        </w:rPr>
+      </w:pPr>
+      <w:r>
+        <w:rPr>
+          <w:rFonts w:ascii="Courier New" w:eastAsia="Times New Roman" w:hAnsi="Courier New" w:cs="Courier New"/>
+          <w:sz w:val="20"/>
+          <w:szCs w:val="20"/>
+          <w:lang w:eastAsia="pl-PL"/>
+        </w:rPr>
+        <w:t>s =  0.65699</w:t>
+      </w:r>
+    </w:p>
+    <w:p>
+      <w:pPr>
+        <w:tabs>
+          <w:tab w:val="left" w:pos="916"/>
+          <w:tab w:val="left" w:pos="1832"/>
+          <w:tab w:val="left" w:pos="2748"/>
+          <w:tab w:val="left" w:pos="3664"/>
+          <w:tab w:val="left" w:pos="4580"/>
+          <w:tab w:val="left" w:pos="5496"/>
+          <w:tab w:val="left" w:pos="6412"/>
+          <w:tab w:val="left" w:pos="7328"/>
+          <w:tab w:val="left" w:pos="8244"/>
+          <w:tab w:val="left" w:pos="9160"/>
+          <w:tab w:val="left" w:pos="10076"/>
+          <w:tab w:val="left" w:pos="10992"/>
+          <w:tab w:val="left" w:pos="11908"/>
+          <w:tab w:val="left" w:pos="12824"/>
+          <w:tab w:val="left" w:pos="13740"/>
+          <w:tab w:val="left" w:pos="14656"/>
+        </w:tabs>
+        <w:spacing w:after="0" w:line="240" w:lineRule="auto"/>
+        <w:rPr>
+          <w:rFonts w:ascii="Courier New" w:eastAsia="Times New Roman" w:hAnsi="Courier New" w:cs="Courier New"/>
+          <w:sz w:val="20"/>
+          <w:szCs w:val="20"/>
+          <w:lang w:eastAsia="pl-PL"/>
+        </w:rPr>
+      </w:pPr>
+      <w:r>
+        <w:rPr>
+          <w:rFonts w:ascii="Courier New" w:eastAsia="Times New Roman" w:hAnsi="Courier New" w:cs="Courier New"/>
+          <w:sz w:val="20"/>
+          <w:szCs w:val="20"/>
+          <w:lang w:eastAsia="pl-PL"/>
+        </w:rPr>
+        <w:t>&gt;&gt; x = 1 + 4i</w:t>
+      </w:r>
+    </w:p>
+    <w:p>
+      <w:pPr>
+        <w:tabs>
+          <w:tab w:val="left" w:pos="916"/>
+          <w:tab w:val="left" w:pos="1832"/>
+          <w:tab w:val="left" w:pos="2748"/>
+          <w:tab w:val="left" w:pos="3664"/>
+          <w:tab w:val="left" w:pos="4580"/>
+          <w:tab w:val="left" w:pos="5496"/>
+          <w:tab w:val="left" w:pos="6412"/>
+          <w:tab w:val="left" w:pos="7328"/>
+          <w:tab w:val="left" w:pos="8244"/>
+          <w:tab w:val="left" w:pos="9160"/>
+          <w:tab w:val="left" w:pos="10076"/>
+          <w:tab w:val="left" w:pos="10992"/>
+          <w:tab w:val="left" w:pos="11908"/>
+          <w:tab w:val="left" w:pos="12824"/>
+          <w:tab w:val="left" w:pos="13740"/>
+          <w:tab w:val="left" w:pos="14656"/>
+        </w:tabs>
+        <w:spacing w:after="0" w:line="240" w:lineRule="auto"/>
+        <w:rPr>
+          <w:rFonts w:ascii="Courier New" w:eastAsia="Times New Roman" w:hAnsi="Courier New" w:cs="Courier New"/>
+          <w:sz w:val="20"/>
+          <w:szCs w:val="20"/>
+          <w:lang w:eastAsia="pl-PL"/>
+        </w:rPr>
+      </w:pPr>
+      <w:r>
+        <w:rPr>
+          <w:rFonts w:ascii="Courier New" w:eastAsia="Times New Roman" w:hAnsi="Courier New" w:cs="Courier New"/>
+          <w:sz w:val="20"/>
+          <w:szCs w:val="20"/>
+          <w:lang w:eastAsia="pl-PL"/>
+        </w:rPr>
+        <w:t>x =  1 + 4i</w:t>
+      </w:r>
+    </w:p>
+    <w:p>
+      <w:pPr>
+        <w:tabs>
+          <w:tab w:val="left" w:pos="916"/>
+          <w:tab w:val="left" w:pos="1832"/>
+          <w:tab w:val="left" w:pos="2748"/>
+          <w:tab w:val="left" w:pos="3664"/>
+          <w:tab w:val="left" w:pos="4580"/>
+          <w:tab w:val="left" w:pos="5496"/>
+          <w:tab w:val="left" w:pos="6412"/>
+          <w:tab w:val="left" w:pos="7328"/>
+          <w:tab w:val="left" w:pos="8244"/>
+          <w:tab w:val="left" w:pos="9160"/>
+          <w:tab w:val="left" w:pos="10076"/>
+          <w:tab w:val="left" w:pos="10992"/>
+          <w:tab w:val="left" w:pos="11908"/>
+          <w:tab w:val="left" w:pos="12824"/>
+          <w:tab w:val="left" w:pos="13740"/>
+          <w:tab w:val="left" w:pos="14656"/>
+        </w:tabs>
+        <w:spacing w:after="0" w:line="240" w:lineRule="auto"/>
+        <w:rPr>
+          <w:rFonts w:ascii="Courier New" w:eastAsia="Times New Roman" w:hAnsi="Courier New" w:cs="Courier New"/>
+          <w:sz w:val="20"/>
+          <w:szCs w:val="20"/>
+          <w:lang w:eastAsia="pl-PL"/>
+        </w:rPr>
+      </w:pPr>
+      <w:r>
+        <w:rPr>
+          <w:rFonts w:ascii="Courier New" w:eastAsia="Times New Roman" w:hAnsi="Courier New" w:cs="Courier New"/>
+          <w:sz w:val="20"/>
+          <w:szCs w:val="20"/>
+          <w:lang w:eastAsia="pl-PL"/>
+        </w:rPr>
+        <w:t>&gt;&gt; y = 2 + 2i</w:t>
+      </w:r>
+    </w:p>
+    <w:p>
+      <w:pPr>
+        <w:tabs>
+          <w:tab w:val="left" w:pos="916"/>
+          <w:tab w:val="left" w:pos="1832"/>
+          <w:tab w:val="left" w:pos="2748"/>
+          <w:tab w:val="left" w:pos="3664"/>
+          <w:tab w:val="left" w:pos="4580"/>
+          <w:tab w:val="left" w:pos="5496"/>
+          <w:tab w:val="left" w:pos="6412"/>
+          <w:tab w:val="left" w:pos="7328"/>
+          <w:tab w:val="left" w:pos="8244"/>
+          <w:tab w:val="left" w:pos="9160"/>
+          <w:tab w:val="left" w:pos="10076"/>
+          <w:tab w:val="left" w:pos="10992"/>
+          <w:tab w:val="left" w:pos="11908"/>
+          <w:tab w:val="left" w:pos="12824"/>
+          <w:tab w:val="left" w:pos="13740"/>
+          <w:tab w:val="left" w:pos="14656"/>
+        </w:tabs>
+        <w:spacing w:after="0" w:line="240" w:lineRule="auto"/>
+        <w:rPr>
+          <w:rFonts w:ascii="Courier New" w:eastAsia="Times New Roman" w:hAnsi="Courier New" w:cs="Courier New"/>
+          <w:sz w:val="20"/>
+          <w:szCs w:val="20"/>
+          <w:lang w:eastAsia="pl-PL"/>
+        </w:rPr>
+      </w:pPr>
+      <w:r>
+        <w:rPr>
+          <w:rFonts w:ascii="Courier New" w:eastAsia="Times New Roman" w:hAnsi="Courier New" w:cs="Courier New"/>
+          <w:sz w:val="20"/>
+          <w:szCs w:val="20"/>
+          <w:lang w:eastAsia="pl-PL"/>
+        </w:rPr>
+        <w:t>y =  2 + 2i</w:t>
+      </w:r>
+    </w:p>
+    <w:p>
+      <w:pPr>
+        <w:tabs>
+          <w:tab w:val="left" w:pos="916"/>
+          <w:tab w:val="left" w:pos="1832"/>
+          <w:tab w:val="left" w:pos="2748"/>
+          <w:tab w:val="left" w:pos="3664"/>
+          <w:tab w:val="left" w:pos="4580"/>
+          <w:tab w:val="left" w:pos="5496"/>
+          <w:tab w:val="left" w:pos="6412"/>
+          <w:tab w:val="left" w:pos="7328"/>
+          <w:tab w:val="left" w:pos="8244"/>
+          <w:tab w:val="left" w:pos="9160"/>
+          <w:tab w:val="left" w:pos="10076"/>
+          <w:tab w:val="left" w:pos="10992"/>
+          <w:tab w:val="left" w:pos="11908"/>
+          <w:tab w:val="left" w:pos="12824"/>
+          <w:tab w:val="left" w:pos="13740"/>
+          <w:tab w:val="left" w:pos="14656"/>
+        </w:tabs>
+        <w:spacing w:after="0" w:line="240" w:lineRule="auto"/>
+        <w:rPr>
+          <w:rFonts w:ascii="Courier New" w:eastAsia="Times New Roman" w:hAnsi="Courier New" w:cs="Courier New"/>
+          <w:sz w:val="20"/>
+          <w:szCs w:val="20"/>
+          <w:lang w:eastAsia="pl-PL"/>
+        </w:rPr>
+      </w:pPr>
+      <w:r>
+        <w:rPr>
+          <w:rFonts w:ascii="Courier New" w:eastAsia="Times New Roman" w:hAnsi="Courier New" w:cs="Courier New"/>
+          <w:sz w:val="20"/>
+          <w:szCs w:val="20"/>
+          <w:lang w:eastAsia="pl-PL"/>
+        </w:rPr>
+        <w:t>&gt;&gt; x + y</w:t>
+      </w:r>
+    </w:p>
+    <w:p>
+      <w:pPr>
+        <w:tabs>
+          <w:tab w:val="left" w:pos="916"/>
+          <w:tab w:val="left" w:pos="1832"/>
+          <w:tab w:val="left" w:pos="2748"/>
+          <w:tab w:val="left" w:pos="3664"/>
+          <w:tab w:val="left" w:pos="4580"/>
+          <w:tab w:val="left" w:pos="5496"/>
+          <w:tab w:val="left" w:pos="6412"/>
+          <w:tab w:val="left" w:pos="7328"/>
+          <w:tab w:val="left" w:pos="8244"/>
+          <w:tab w:val="left" w:pos="9160"/>
+          <w:tab w:val="left" w:pos="10076"/>
+          <w:tab w:val="left" w:pos="10992"/>
+          <w:tab w:val="left" w:pos="11908"/>
+          <w:tab w:val="left" w:pos="12824"/>
+          <w:tab w:val="left" w:pos="13740"/>
+          <w:tab w:val="left" w:pos="14656"/>
+        </w:tabs>
+        <w:spacing w:after="0" w:line="240" w:lineRule="auto"/>
+        <w:rPr>
+          <w:rFonts w:ascii="Courier New" w:eastAsia="Times New Roman" w:hAnsi="Courier New" w:cs="Courier New"/>
+          <w:sz w:val="20"/>
+          <w:szCs w:val="20"/>
+          <w:lang w:eastAsia="pl-PL"/>
+        </w:rPr>
+      </w:pPr>
+      <w:r>
+        <w:rPr>
+          <w:rFonts w:ascii="Courier New" w:eastAsia="Times New Roman" w:hAnsi="Courier New" w:cs="Courier New"/>
+          <w:sz w:val="20"/>
+          <w:szCs w:val="20"/>
+          <w:lang w:eastAsia="pl-PL"/>
+        </w:rPr>
+        <w:t>ans =  3 + 6i</w:t>
+      </w:r>
       <w:r>
         <w:rPr>
           <w:rFonts w:ascii="Courier New" w:eastAsia="Times New Roman" w:hAnsi="Courier New" w:cs="Courier New"/>
@@ -433,11 +1003,196 @@
           <w:szCs w:val="20"/>
           <w:lang w:eastAsia="pl-PL"/>
         </w:rPr>
+        <w:t xml:space="preserve">&gt;&gt; </w:t>
+      </w:r>
+      <w:proofErr w:type="spellStart"/>
+      <w:r>
+        <w:rPr>
+          <w:rFonts w:ascii="Courier New" w:eastAsia="Times New Roman" w:hAnsi="Courier New" w:cs="Courier New"/>
+          <w:sz w:val="20"/>
+          <w:szCs w:val="20"/>
+          <w:lang w:eastAsia="pl-PL"/>
+        </w:rPr>
+        <w:t>who</w:t>
+      </w:r>
+      <w:proofErr w:type="spellEnd"/>
+    </w:p>
+    <w:p>
+      <w:pPr>
+        <w:tabs>
+          <w:tab w:val="left" w:pos="916"/>
+          <w:tab w:val="left" w:pos="1832"/>
+          <w:tab w:val="left" w:pos="2748"/>
+          <w:tab w:val="left" w:pos="3664"/>
+          <w:tab w:val="left" w:pos="4580"/>
+          <w:tab w:val="left" w:pos="5496"/>
+          <w:tab w:val="left" w:pos="6412"/>
+          <w:tab w:val="left" w:pos="7328"/>
+          <w:tab w:val="left" w:pos="8244"/>
+          <w:tab w:val="left" w:pos="9160"/>
+          <w:tab w:val="left" w:pos="10076"/>
+          <w:tab w:val="left" w:pos="10992"/>
+          <w:tab w:val="left" w:pos="11908"/>
+          <w:tab w:val="left" w:pos="12824"/>
+          <w:tab w:val="left" w:pos="13740"/>
+          <w:tab w:val="left" w:pos="14656"/>
+        </w:tabs>
+        <w:spacing w:after="0" w:line="240" w:lineRule="auto"/>
+        <w:rPr>
+          <w:rFonts w:ascii="Courier New" w:eastAsia="Times New Roman" w:hAnsi="Courier New" w:cs="Courier New"/>
+          <w:sz w:val="20"/>
+          <w:szCs w:val="20"/>
+          <w:lang w:eastAsia="pl-PL"/>
+        </w:rPr>
+      </w:pPr>
+      <w:proofErr w:type="spellStart"/>
+      <w:r>
+        <w:rPr>
+          <w:rFonts w:ascii="Courier New" w:eastAsia="Times New Roman" w:hAnsi="Courier New" w:cs="Courier New"/>
+          <w:sz w:val="20"/>
+          <w:szCs w:val="20"/>
+          <w:lang w:eastAsia="pl-PL"/>
+        </w:rPr>
+        <w:t>Variables</w:t>
+      </w:r>
+      <w:proofErr w:type="spellEnd"/>
+      <w:r>
+        <w:rPr>
+          <w:rFonts w:ascii="Courier New" w:eastAsia="Times New Roman" w:hAnsi="Courier New" w:cs="Courier New"/>
+          <w:sz w:val="20"/>
+          <w:szCs w:val="20"/>
+          <w:lang w:eastAsia="pl-PL"/>
+        </w:rPr>
+        <w:t xml:space="preserve"> in the </w:t>
+      </w:r>
+      <w:proofErr w:type="spellStart"/>
+      <w:r>
+        <w:rPr>
+          <w:rFonts w:ascii="Courier New" w:eastAsia="Times New Roman" w:hAnsi="Courier New" w:cs="Courier New"/>
+          <w:sz w:val="20"/>
+          <w:szCs w:val="20"/>
+          <w:lang w:eastAsia="pl-PL"/>
+        </w:rPr>
+        <w:t>current</w:t>
+      </w:r>
+      <w:proofErr w:type="spellEnd"/>
+      <w:r>
+        <w:rPr>
+          <w:rFonts w:ascii="Courier New" w:eastAsia="Times New Roman" w:hAnsi="Courier New" w:cs="Courier New"/>
+          <w:sz w:val="20"/>
+          <w:szCs w:val="20"/>
+          <w:lang w:eastAsia="pl-PL"/>
+        </w:rPr>
+        <w:t xml:space="preserve"> </w:t>
+      </w:r>
+      <w:proofErr w:type="spellStart"/>
+      <w:r>
+        <w:rPr>
+          <w:rFonts w:ascii="Courier New" w:eastAsia="Times New Roman" w:hAnsi="Courier New" w:cs="Courier New"/>
+          <w:sz w:val="20"/>
+          <w:szCs w:val="20"/>
+          <w:lang w:eastAsia="pl-PL"/>
+        </w:rPr>
+        <w:t>scope</w:t>
+      </w:r>
+      <w:proofErr w:type="spellEnd"/>
+      <w:r>
+        <w:rPr>
+          <w:rFonts w:ascii="Courier New" w:eastAsia="Times New Roman" w:hAnsi="Courier New" w:cs="Courier New"/>
+          <w:sz w:val="20"/>
+          <w:szCs w:val="20"/>
+          <w:lang w:eastAsia="pl-PL"/>
+        </w:rPr>
+        <w:t>:</w:t>
+      </w:r>
+    </w:p>
+    <w:p>
+      <w:pPr>
+        <w:tabs>
+          <w:tab w:val="left" w:pos="916"/>
+          <w:tab w:val="left" w:pos="1832"/>
+          <w:tab w:val="left" w:pos="2748"/>
+          <w:tab w:val="left" w:pos="3664"/>
+          <w:tab w:val="left" w:pos="4580"/>
+          <w:tab w:val="left" w:pos="5496"/>
+          <w:tab w:val="left" w:pos="6412"/>
+          <w:tab w:val="left" w:pos="7328"/>
+          <w:tab w:val="left" w:pos="8244"/>
+          <w:tab w:val="left" w:pos="9160"/>
+          <w:tab w:val="left" w:pos="10076"/>
+          <w:tab w:val="left" w:pos="10992"/>
+          <w:tab w:val="left" w:pos="11908"/>
+          <w:tab w:val="left" w:pos="12824"/>
+          <w:tab w:val="left" w:pos="13740"/>
+          <w:tab w:val="left" w:pos="14656"/>
+        </w:tabs>
+        <w:spacing w:after="0" w:line="240" w:lineRule="auto"/>
+        <w:rPr>
+          <w:rFonts w:ascii="Courier New" w:eastAsia="Times New Roman" w:hAnsi="Courier New" w:cs="Courier New"/>
+          <w:sz w:val="20"/>
+          <w:szCs w:val="20"/>
+          <w:lang w:eastAsia="pl-PL"/>
+        </w:rPr>
+      </w:pPr>
+    </w:p>
+    <w:p>
+      <w:pPr>
+        <w:tabs>
+          <w:tab w:val="left" w:pos="916"/>
+          <w:tab w:val="left" w:pos="1832"/>
+          <w:tab w:val="left" w:pos="2748"/>
+          <w:tab w:val="left" w:pos="3664"/>
+          <w:tab w:val="left" w:pos="4580"/>
+          <w:tab w:val="left" w:pos="5496"/>
+          <w:tab w:val="left" w:pos="6412"/>
+          <w:tab w:val="left" w:pos="7328"/>
+          <w:tab w:val="left" w:pos="8244"/>
+          <w:tab w:val="left" w:pos="9160"/>
+          <w:tab w:val="left" w:pos="10076"/>
+          <w:tab w:val="left" w:pos="10992"/>
+          <w:tab w:val="left" w:pos="11908"/>
+          <w:tab w:val="left" w:pos="12824"/>
+          <w:tab w:val="left" w:pos="13740"/>
+          <w:tab w:val="left" w:pos="14656"/>
+        </w:tabs>
+        <w:spacing w:after="0" w:line="240" w:lineRule="auto"/>
+        <w:rPr>
+          <w:rFonts w:ascii="Courier New" w:eastAsia="Times New Roman" w:hAnsi="Courier New" w:cs="Courier New"/>
+          <w:sz w:val="20"/>
+          <w:szCs w:val="20"/>
+          <w:lang w:eastAsia="pl-PL"/>
+        </w:rPr>
+      </w:pPr>
+      <w:r>
+        <w:rPr>
+          <w:rFonts w:ascii="Courier New" w:eastAsia="Times New Roman" w:hAnsi="Courier New" w:cs="Courier New"/>
+          <w:sz w:val="20"/>
+          <w:szCs w:val="20"/>
+          <w:lang w:eastAsia="pl-PL"/>
+        </w:rPr>
+        <w:t>a    ans  b    s    x    y</w:t>
+      </w:r>
+      <w:r>
+        <w:rPr>
+          <w:rFonts w:ascii="Courier New" w:eastAsia="Times New Roman" w:hAnsi="Courier New" w:cs="Courier New"/>
+          <w:sz w:val="20"/>
+          <w:szCs w:val="20"/>
+          <w:lang w:eastAsia="pl-PL"/>
+        </w:rPr>
         <w:br/>
       </w:r>
       <w:r>
         <w:rPr>
           <w:rFonts w:ascii="Courier New" w:eastAsia="Times New Roman" w:hAnsi="Courier New" w:cs="Courier New"/>
+          <w:sz w:val="20"/>
+          <w:szCs w:val="20"/>
+          <w:lang w:eastAsia="pl-PL"/>
+        </w:rPr>
+        <w:br/>
+      </w:r>
+      <w:r>
+        <w:rPr>
+          <w:rFonts w:ascii="Courier New" w:eastAsia="Times New Roman" w:hAnsi="Courier New" w:cs="Courier New"/>
           <w:b/>
           <w:sz w:val="20"/>
           <w:szCs w:val="20"/>
@@ -461,8 +1216,1527 @@
           <w:szCs w:val="20"/>
           <w:lang w:eastAsia="pl-PL"/>
         </w:rPr>
+        <w:t>&gt;&gt; A = [1 2; 3 4; 5 6]</w:t>
+      </w:r>
+      <w:r>
+        <w:rPr>
+          <w:rFonts w:ascii="Courier New" w:eastAsia="Times New Roman" w:hAnsi="Courier New" w:cs="Courier New"/>
+          <w:sz w:val="20"/>
+          <w:szCs w:val="20"/>
+          <w:lang w:eastAsia="pl-PL"/>
+        </w:rPr>
+        <w:t xml:space="preserve"> #zdefiniowanie macierzy A</w:t>
+      </w:r>
+    </w:p>
+    <w:p>
+      <w:pPr>
+        <w:tabs>
+          <w:tab w:val="left" w:pos="916"/>
+          <w:tab w:val="left" w:pos="1832"/>
+          <w:tab w:val="left" w:pos="2748"/>
+          <w:tab w:val="left" w:pos="3664"/>
+          <w:tab w:val="left" w:pos="4580"/>
+          <w:tab w:val="left" w:pos="5496"/>
+          <w:tab w:val="left" w:pos="6412"/>
+          <w:tab w:val="left" w:pos="7328"/>
+          <w:tab w:val="left" w:pos="8244"/>
+          <w:tab w:val="left" w:pos="9160"/>
+          <w:tab w:val="left" w:pos="10076"/>
+          <w:tab w:val="left" w:pos="10992"/>
+          <w:tab w:val="left" w:pos="11908"/>
+          <w:tab w:val="left" w:pos="12824"/>
+          <w:tab w:val="left" w:pos="13740"/>
+          <w:tab w:val="left" w:pos="14656"/>
+        </w:tabs>
+        <w:spacing w:after="0" w:line="240" w:lineRule="auto"/>
+        <w:rPr>
+          <w:rFonts w:ascii="Courier New" w:eastAsia="Times New Roman" w:hAnsi="Courier New" w:cs="Courier New"/>
+          <w:sz w:val="20"/>
+          <w:szCs w:val="20"/>
+          <w:lang w:eastAsia="pl-PL"/>
+        </w:rPr>
+      </w:pPr>
+      <w:r>
+        <w:rPr>
+          <w:rFonts w:ascii="Courier New" w:eastAsia="Times New Roman" w:hAnsi="Courier New" w:cs="Courier New"/>
+          <w:sz w:val="20"/>
+          <w:szCs w:val="20"/>
+          <w:lang w:eastAsia="pl-PL"/>
+        </w:rPr>
+        <w:t>A =</w:t>
+      </w:r>
+    </w:p>
+    <w:p>
+      <w:pPr>
+        <w:tabs>
+          <w:tab w:val="left" w:pos="916"/>
+          <w:tab w:val="left" w:pos="1832"/>
+          <w:tab w:val="left" w:pos="2748"/>
+          <w:tab w:val="left" w:pos="3664"/>
+          <w:tab w:val="left" w:pos="4580"/>
+          <w:tab w:val="left" w:pos="5496"/>
+          <w:tab w:val="left" w:pos="6412"/>
+          <w:tab w:val="left" w:pos="7328"/>
+          <w:tab w:val="left" w:pos="8244"/>
+          <w:tab w:val="left" w:pos="9160"/>
+          <w:tab w:val="left" w:pos="10076"/>
+          <w:tab w:val="left" w:pos="10992"/>
+          <w:tab w:val="left" w:pos="11908"/>
+          <w:tab w:val="left" w:pos="12824"/>
+          <w:tab w:val="left" w:pos="13740"/>
+          <w:tab w:val="left" w:pos="14656"/>
+        </w:tabs>
+        <w:spacing w:after="0" w:line="240" w:lineRule="auto"/>
+        <w:rPr>
+          <w:rFonts w:ascii="Courier New" w:eastAsia="Times New Roman" w:hAnsi="Courier New" w:cs="Courier New"/>
+          <w:sz w:val="20"/>
+          <w:szCs w:val="20"/>
+          <w:lang w:eastAsia="pl-PL"/>
+        </w:rPr>
+      </w:pPr>
+    </w:p>
+    <w:p>
+      <w:pPr>
+        <w:tabs>
+          <w:tab w:val="left" w:pos="916"/>
+          <w:tab w:val="left" w:pos="1832"/>
+          <w:tab w:val="left" w:pos="2748"/>
+          <w:tab w:val="left" w:pos="3664"/>
+          <w:tab w:val="left" w:pos="4580"/>
+          <w:tab w:val="left" w:pos="5496"/>
+          <w:tab w:val="left" w:pos="6412"/>
+          <w:tab w:val="left" w:pos="7328"/>
+          <w:tab w:val="left" w:pos="8244"/>
+          <w:tab w:val="left" w:pos="9160"/>
+          <w:tab w:val="left" w:pos="10076"/>
+          <w:tab w:val="left" w:pos="10992"/>
+          <w:tab w:val="left" w:pos="11908"/>
+          <w:tab w:val="left" w:pos="12824"/>
+          <w:tab w:val="left" w:pos="13740"/>
+          <w:tab w:val="left" w:pos="14656"/>
+        </w:tabs>
+        <w:spacing w:after="0" w:line="240" w:lineRule="auto"/>
+        <w:rPr>
+          <w:rFonts w:ascii="Courier New" w:eastAsia="Times New Roman" w:hAnsi="Courier New" w:cs="Courier New"/>
+          <w:sz w:val="20"/>
+          <w:szCs w:val="20"/>
+          <w:lang w:eastAsia="pl-PL"/>
+        </w:rPr>
+      </w:pPr>
+      <w:r>
+        <w:rPr>
+          <w:rFonts w:ascii="Courier New" w:eastAsia="Times New Roman" w:hAnsi="Courier New" w:cs="Courier New"/>
+          <w:sz w:val="20"/>
+          <w:szCs w:val="20"/>
+          <w:lang w:eastAsia="pl-PL"/>
+        </w:rPr>
+        <w:t xml:space="preserve">   1   2</w:t>
+      </w:r>
+    </w:p>
+    <w:p>
+      <w:pPr>
+        <w:tabs>
+          <w:tab w:val="left" w:pos="916"/>
+          <w:tab w:val="left" w:pos="1832"/>
+          <w:tab w:val="left" w:pos="2748"/>
+          <w:tab w:val="left" w:pos="3664"/>
+          <w:tab w:val="left" w:pos="4580"/>
+          <w:tab w:val="left" w:pos="5496"/>
+          <w:tab w:val="left" w:pos="6412"/>
+          <w:tab w:val="left" w:pos="7328"/>
+          <w:tab w:val="left" w:pos="8244"/>
+          <w:tab w:val="left" w:pos="9160"/>
+          <w:tab w:val="left" w:pos="10076"/>
+          <w:tab w:val="left" w:pos="10992"/>
+          <w:tab w:val="left" w:pos="11908"/>
+          <w:tab w:val="left" w:pos="12824"/>
+          <w:tab w:val="left" w:pos="13740"/>
+          <w:tab w:val="left" w:pos="14656"/>
+        </w:tabs>
+        <w:spacing w:after="0" w:line="240" w:lineRule="auto"/>
+        <w:rPr>
+          <w:rFonts w:ascii="Courier New" w:eastAsia="Times New Roman" w:hAnsi="Courier New" w:cs="Courier New"/>
+          <w:sz w:val="20"/>
+          <w:szCs w:val="20"/>
+          <w:lang w:eastAsia="pl-PL"/>
+        </w:rPr>
+      </w:pPr>
+      <w:r>
+        <w:rPr>
+          <w:rFonts w:ascii="Courier New" w:eastAsia="Times New Roman" w:hAnsi="Courier New" w:cs="Courier New"/>
+          <w:sz w:val="20"/>
+          <w:szCs w:val="20"/>
+          <w:lang w:eastAsia="pl-PL"/>
+        </w:rPr>
+        <w:t xml:space="preserve">   3   4</w:t>
+      </w:r>
+    </w:p>
+    <w:p>
+      <w:pPr>
+        <w:tabs>
+          <w:tab w:val="left" w:pos="916"/>
+          <w:tab w:val="left" w:pos="1832"/>
+          <w:tab w:val="left" w:pos="2748"/>
+          <w:tab w:val="left" w:pos="3664"/>
+          <w:tab w:val="left" w:pos="4580"/>
+          <w:tab w:val="left" w:pos="5496"/>
+          <w:tab w:val="left" w:pos="6412"/>
+          <w:tab w:val="left" w:pos="7328"/>
+          <w:tab w:val="left" w:pos="8244"/>
+          <w:tab w:val="left" w:pos="9160"/>
+          <w:tab w:val="left" w:pos="10076"/>
+          <w:tab w:val="left" w:pos="10992"/>
+          <w:tab w:val="left" w:pos="11908"/>
+          <w:tab w:val="left" w:pos="12824"/>
+          <w:tab w:val="left" w:pos="13740"/>
+          <w:tab w:val="left" w:pos="14656"/>
+        </w:tabs>
+        <w:spacing w:after="0" w:line="240" w:lineRule="auto"/>
+        <w:rPr>
+          <w:rFonts w:ascii="Courier New" w:eastAsia="Times New Roman" w:hAnsi="Courier New" w:cs="Courier New"/>
+          <w:sz w:val="20"/>
+          <w:szCs w:val="20"/>
+          <w:lang w:eastAsia="pl-PL"/>
+        </w:rPr>
+      </w:pPr>
+      <w:r>
+        <w:rPr>
+          <w:rFonts w:ascii="Courier New" w:eastAsia="Times New Roman" w:hAnsi="Courier New" w:cs="Courier New"/>
+          <w:sz w:val="20"/>
+          <w:szCs w:val="20"/>
+          <w:lang w:eastAsia="pl-PL"/>
+        </w:rPr>
+        <w:t xml:space="preserve">   5   6</w:t>
+      </w:r>
+    </w:p>
+    <w:p>
+      <w:pPr>
+        <w:tabs>
+          <w:tab w:val="left" w:pos="916"/>
+          <w:tab w:val="left" w:pos="1832"/>
+          <w:tab w:val="left" w:pos="2748"/>
+          <w:tab w:val="left" w:pos="3664"/>
+          <w:tab w:val="left" w:pos="4580"/>
+          <w:tab w:val="left" w:pos="5496"/>
+          <w:tab w:val="left" w:pos="6412"/>
+          <w:tab w:val="left" w:pos="7328"/>
+          <w:tab w:val="left" w:pos="8244"/>
+          <w:tab w:val="left" w:pos="9160"/>
+          <w:tab w:val="left" w:pos="10076"/>
+          <w:tab w:val="left" w:pos="10992"/>
+          <w:tab w:val="left" w:pos="11908"/>
+          <w:tab w:val="left" w:pos="12824"/>
+          <w:tab w:val="left" w:pos="13740"/>
+          <w:tab w:val="left" w:pos="14656"/>
+        </w:tabs>
+        <w:spacing w:after="0" w:line="240" w:lineRule="auto"/>
+        <w:rPr>
+          <w:rFonts w:ascii="Courier New" w:eastAsia="Times New Roman" w:hAnsi="Courier New" w:cs="Courier New"/>
+          <w:sz w:val="20"/>
+          <w:szCs w:val="20"/>
+          <w:lang w:eastAsia="pl-PL"/>
+        </w:rPr>
+      </w:pPr>
+    </w:p>
+    <w:p>
+      <w:pPr>
+        <w:tabs>
+          <w:tab w:val="left" w:pos="916"/>
+          <w:tab w:val="left" w:pos="1832"/>
+          <w:tab w:val="left" w:pos="2748"/>
+          <w:tab w:val="left" w:pos="3664"/>
+          <w:tab w:val="left" w:pos="4580"/>
+          <w:tab w:val="left" w:pos="5496"/>
+          <w:tab w:val="left" w:pos="6412"/>
+          <w:tab w:val="left" w:pos="7328"/>
+          <w:tab w:val="left" w:pos="8244"/>
+          <w:tab w:val="left" w:pos="9160"/>
+          <w:tab w:val="left" w:pos="10076"/>
+          <w:tab w:val="left" w:pos="10992"/>
+          <w:tab w:val="left" w:pos="11908"/>
+          <w:tab w:val="left" w:pos="12824"/>
+          <w:tab w:val="left" w:pos="13740"/>
+          <w:tab w:val="left" w:pos="14656"/>
+        </w:tabs>
+        <w:spacing w:after="0" w:line="240" w:lineRule="auto"/>
+        <w:rPr>
+          <w:rFonts w:ascii="Courier New" w:eastAsia="Times New Roman" w:hAnsi="Courier New" w:cs="Courier New"/>
+          <w:sz w:val="20"/>
+          <w:szCs w:val="20"/>
+          <w:lang w:eastAsia="pl-PL"/>
+        </w:rPr>
+      </w:pPr>
+      <w:r>
+        <w:rPr>
+          <w:rFonts w:ascii="Courier New" w:eastAsia="Times New Roman" w:hAnsi="Courier New" w:cs="Courier New"/>
+          <w:sz w:val="20"/>
+          <w:szCs w:val="20"/>
+          <w:lang w:eastAsia="pl-PL"/>
+        </w:rPr>
+        <w:t>&gt;&gt; B = [2 7 3; 4 5 1]</w:t>
+      </w:r>
+      <w:r>
+        <w:rPr>
+          <w:rFonts w:ascii="Courier New" w:eastAsia="Times New Roman" w:hAnsi="Courier New" w:cs="Courier New"/>
+          <w:sz w:val="20"/>
+          <w:szCs w:val="20"/>
+          <w:lang w:eastAsia="pl-PL"/>
+        </w:rPr>
+        <w:t xml:space="preserve"> #zdefiniowanie macierzy B</w:t>
+      </w:r>
+    </w:p>
+    <w:p>
+      <w:pPr>
+        <w:tabs>
+          <w:tab w:val="left" w:pos="916"/>
+          <w:tab w:val="left" w:pos="1832"/>
+          <w:tab w:val="left" w:pos="2748"/>
+          <w:tab w:val="left" w:pos="3664"/>
+          <w:tab w:val="left" w:pos="4580"/>
+          <w:tab w:val="left" w:pos="5496"/>
+          <w:tab w:val="left" w:pos="6412"/>
+          <w:tab w:val="left" w:pos="7328"/>
+          <w:tab w:val="left" w:pos="8244"/>
+          <w:tab w:val="left" w:pos="9160"/>
+          <w:tab w:val="left" w:pos="10076"/>
+          <w:tab w:val="left" w:pos="10992"/>
+          <w:tab w:val="left" w:pos="11908"/>
+          <w:tab w:val="left" w:pos="12824"/>
+          <w:tab w:val="left" w:pos="13740"/>
+          <w:tab w:val="left" w:pos="14656"/>
+        </w:tabs>
+        <w:spacing w:after="0" w:line="240" w:lineRule="auto"/>
+        <w:rPr>
+          <w:rFonts w:ascii="Courier New" w:eastAsia="Times New Roman" w:hAnsi="Courier New" w:cs="Courier New"/>
+          <w:sz w:val="20"/>
+          <w:szCs w:val="20"/>
+          <w:lang w:eastAsia="pl-PL"/>
+        </w:rPr>
+      </w:pPr>
+      <w:r>
+        <w:rPr>
+          <w:rFonts w:ascii="Courier New" w:eastAsia="Times New Roman" w:hAnsi="Courier New" w:cs="Courier New"/>
+          <w:sz w:val="20"/>
+          <w:szCs w:val="20"/>
+          <w:lang w:eastAsia="pl-PL"/>
+        </w:rPr>
+        <w:t>B =</w:t>
+      </w:r>
+    </w:p>
+    <w:p>
+      <w:pPr>
+        <w:tabs>
+          <w:tab w:val="left" w:pos="916"/>
+          <w:tab w:val="left" w:pos="1832"/>
+          <w:tab w:val="left" w:pos="2748"/>
+          <w:tab w:val="left" w:pos="3664"/>
+          <w:tab w:val="left" w:pos="4580"/>
+          <w:tab w:val="left" w:pos="5496"/>
+          <w:tab w:val="left" w:pos="6412"/>
+          <w:tab w:val="left" w:pos="7328"/>
+          <w:tab w:val="left" w:pos="8244"/>
+          <w:tab w:val="left" w:pos="9160"/>
+          <w:tab w:val="left" w:pos="10076"/>
+          <w:tab w:val="left" w:pos="10992"/>
+          <w:tab w:val="left" w:pos="11908"/>
+          <w:tab w:val="left" w:pos="12824"/>
+          <w:tab w:val="left" w:pos="13740"/>
+          <w:tab w:val="left" w:pos="14656"/>
+        </w:tabs>
+        <w:spacing w:after="0" w:line="240" w:lineRule="auto"/>
+        <w:rPr>
+          <w:rFonts w:ascii="Courier New" w:eastAsia="Times New Roman" w:hAnsi="Courier New" w:cs="Courier New"/>
+          <w:sz w:val="20"/>
+          <w:szCs w:val="20"/>
+          <w:lang w:eastAsia="pl-PL"/>
+        </w:rPr>
+      </w:pPr>
+    </w:p>
+    <w:p>
+      <w:pPr>
+        <w:tabs>
+          <w:tab w:val="left" w:pos="916"/>
+          <w:tab w:val="left" w:pos="1832"/>
+          <w:tab w:val="left" w:pos="2748"/>
+          <w:tab w:val="left" w:pos="3664"/>
+          <w:tab w:val="left" w:pos="4580"/>
+          <w:tab w:val="left" w:pos="5496"/>
+          <w:tab w:val="left" w:pos="6412"/>
+          <w:tab w:val="left" w:pos="7328"/>
+          <w:tab w:val="left" w:pos="8244"/>
+          <w:tab w:val="left" w:pos="9160"/>
+          <w:tab w:val="left" w:pos="10076"/>
+          <w:tab w:val="left" w:pos="10992"/>
+          <w:tab w:val="left" w:pos="11908"/>
+          <w:tab w:val="left" w:pos="12824"/>
+          <w:tab w:val="left" w:pos="13740"/>
+          <w:tab w:val="left" w:pos="14656"/>
+        </w:tabs>
+        <w:spacing w:after="0" w:line="240" w:lineRule="auto"/>
+        <w:rPr>
+          <w:rFonts w:ascii="Courier New" w:eastAsia="Times New Roman" w:hAnsi="Courier New" w:cs="Courier New"/>
+          <w:sz w:val="20"/>
+          <w:szCs w:val="20"/>
+          <w:lang w:eastAsia="pl-PL"/>
+        </w:rPr>
+      </w:pPr>
+      <w:r>
+        <w:rPr>
+          <w:rFonts w:ascii="Courier New" w:eastAsia="Times New Roman" w:hAnsi="Courier New" w:cs="Courier New"/>
+          <w:sz w:val="20"/>
+          <w:szCs w:val="20"/>
+          <w:lang w:eastAsia="pl-PL"/>
+        </w:rPr>
+        <w:t xml:space="preserve">   2   7   3</w:t>
+      </w:r>
+    </w:p>
+    <w:p>
+      <w:pPr>
+        <w:tabs>
+          <w:tab w:val="left" w:pos="916"/>
+          <w:tab w:val="left" w:pos="1832"/>
+          <w:tab w:val="left" w:pos="2748"/>
+          <w:tab w:val="left" w:pos="3664"/>
+          <w:tab w:val="left" w:pos="4580"/>
+          <w:tab w:val="left" w:pos="5496"/>
+          <w:tab w:val="left" w:pos="6412"/>
+          <w:tab w:val="left" w:pos="7328"/>
+          <w:tab w:val="left" w:pos="8244"/>
+          <w:tab w:val="left" w:pos="9160"/>
+          <w:tab w:val="left" w:pos="10076"/>
+          <w:tab w:val="left" w:pos="10992"/>
+          <w:tab w:val="left" w:pos="11908"/>
+          <w:tab w:val="left" w:pos="12824"/>
+          <w:tab w:val="left" w:pos="13740"/>
+          <w:tab w:val="left" w:pos="14656"/>
+        </w:tabs>
+        <w:spacing w:after="0" w:line="240" w:lineRule="auto"/>
+        <w:rPr>
+          <w:rFonts w:ascii="Courier New" w:eastAsia="Times New Roman" w:hAnsi="Courier New" w:cs="Courier New"/>
+          <w:sz w:val="20"/>
+          <w:szCs w:val="20"/>
+          <w:lang w:eastAsia="pl-PL"/>
+        </w:rPr>
+      </w:pPr>
+      <w:r>
+        <w:rPr>
+          <w:rFonts w:ascii="Courier New" w:eastAsia="Times New Roman" w:hAnsi="Courier New" w:cs="Courier New"/>
+          <w:sz w:val="20"/>
+          <w:szCs w:val="20"/>
+          <w:lang w:eastAsia="pl-PL"/>
+        </w:rPr>
+        <w:t xml:space="preserve">   4   5   1</w:t>
+      </w:r>
+    </w:p>
+    <w:p>
+      <w:pPr>
+        <w:tabs>
+          <w:tab w:val="left" w:pos="916"/>
+          <w:tab w:val="left" w:pos="1832"/>
+          <w:tab w:val="left" w:pos="2748"/>
+          <w:tab w:val="left" w:pos="3664"/>
+          <w:tab w:val="left" w:pos="4580"/>
+          <w:tab w:val="left" w:pos="5496"/>
+          <w:tab w:val="left" w:pos="6412"/>
+          <w:tab w:val="left" w:pos="7328"/>
+          <w:tab w:val="left" w:pos="8244"/>
+          <w:tab w:val="left" w:pos="9160"/>
+          <w:tab w:val="left" w:pos="10076"/>
+          <w:tab w:val="left" w:pos="10992"/>
+          <w:tab w:val="left" w:pos="11908"/>
+          <w:tab w:val="left" w:pos="12824"/>
+          <w:tab w:val="left" w:pos="13740"/>
+          <w:tab w:val="left" w:pos="14656"/>
+        </w:tabs>
+        <w:spacing w:after="0" w:line="240" w:lineRule="auto"/>
+        <w:rPr>
+          <w:rFonts w:ascii="Courier New" w:eastAsia="Times New Roman" w:hAnsi="Courier New" w:cs="Courier New"/>
+          <w:sz w:val="20"/>
+          <w:szCs w:val="20"/>
+          <w:lang w:eastAsia="pl-PL"/>
+        </w:rPr>
+      </w:pPr>
+    </w:p>
+    <w:p>
+      <w:pPr>
+        <w:tabs>
+          <w:tab w:val="left" w:pos="916"/>
+          <w:tab w:val="left" w:pos="1832"/>
+          <w:tab w:val="left" w:pos="2748"/>
+          <w:tab w:val="left" w:pos="3664"/>
+          <w:tab w:val="left" w:pos="4580"/>
+          <w:tab w:val="left" w:pos="5496"/>
+          <w:tab w:val="left" w:pos="6412"/>
+          <w:tab w:val="left" w:pos="7328"/>
+          <w:tab w:val="left" w:pos="8244"/>
+          <w:tab w:val="left" w:pos="9160"/>
+          <w:tab w:val="left" w:pos="10076"/>
+          <w:tab w:val="left" w:pos="10992"/>
+          <w:tab w:val="left" w:pos="11908"/>
+          <w:tab w:val="left" w:pos="12824"/>
+          <w:tab w:val="left" w:pos="13740"/>
+          <w:tab w:val="left" w:pos="14656"/>
+        </w:tabs>
+        <w:spacing w:after="0" w:line="240" w:lineRule="auto"/>
+        <w:rPr>
+          <w:rFonts w:ascii="Courier New" w:eastAsia="Times New Roman" w:hAnsi="Courier New" w:cs="Courier New"/>
+          <w:sz w:val="20"/>
+          <w:szCs w:val="20"/>
+          <w:lang w:eastAsia="pl-PL"/>
+        </w:rPr>
+      </w:pPr>
+      <w:r>
+        <w:rPr>
+          <w:rFonts w:ascii="Courier New" w:eastAsia="Times New Roman" w:hAnsi="Courier New" w:cs="Courier New"/>
+          <w:sz w:val="20"/>
+          <w:szCs w:val="20"/>
+          <w:lang w:eastAsia="pl-PL"/>
+        </w:rPr>
+        <w:t>&gt;&gt; C = A*B</w:t>
+      </w:r>
+      <w:r>
+        <w:rPr>
+          <w:rFonts w:ascii="Courier New" w:eastAsia="Times New Roman" w:hAnsi="Courier New" w:cs="Courier New"/>
+          <w:sz w:val="20"/>
+          <w:szCs w:val="20"/>
+          <w:lang w:eastAsia="pl-PL"/>
+        </w:rPr>
+        <w:t xml:space="preserve"> #mnożenie macierzy A i B</w:t>
+      </w:r>
+    </w:p>
+    <w:p>
+      <w:pPr>
+        <w:tabs>
+          <w:tab w:val="left" w:pos="916"/>
+          <w:tab w:val="left" w:pos="1832"/>
+          <w:tab w:val="left" w:pos="2748"/>
+          <w:tab w:val="left" w:pos="3664"/>
+          <w:tab w:val="left" w:pos="4580"/>
+          <w:tab w:val="left" w:pos="5496"/>
+          <w:tab w:val="left" w:pos="6412"/>
+          <w:tab w:val="left" w:pos="7328"/>
+          <w:tab w:val="left" w:pos="8244"/>
+          <w:tab w:val="left" w:pos="9160"/>
+          <w:tab w:val="left" w:pos="10076"/>
+          <w:tab w:val="left" w:pos="10992"/>
+          <w:tab w:val="left" w:pos="11908"/>
+          <w:tab w:val="left" w:pos="12824"/>
+          <w:tab w:val="left" w:pos="13740"/>
+          <w:tab w:val="left" w:pos="14656"/>
+        </w:tabs>
+        <w:spacing w:after="0" w:line="240" w:lineRule="auto"/>
+        <w:rPr>
+          <w:rFonts w:ascii="Courier New" w:eastAsia="Times New Roman" w:hAnsi="Courier New" w:cs="Courier New"/>
+          <w:sz w:val="20"/>
+          <w:szCs w:val="20"/>
+          <w:lang w:eastAsia="pl-PL"/>
+        </w:rPr>
+      </w:pPr>
+      <w:r>
+        <w:rPr>
+          <w:rFonts w:ascii="Courier New" w:eastAsia="Times New Roman" w:hAnsi="Courier New" w:cs="Courier New"/>
+          <w:sz w:val="20"/>
+          <w:szCs w:val="20"/>
+          <w:lang w:eastAsia="pl-PL"/>
+        </w:rPr>
+        <w:t>C =</w:t>
+      </w:r>
+    </w:p>
+    <w:p>
+      <w:pPr>
+        <w:tabs>
+          <w:tab w:val="left" w:pos="916"/>
+          <w:tab w:val="left" w:pos="1832"/>
+          <w:tab w:val="left" w:pos="2748"/>
+          <w:tab w:val="left" w:pos="3664"/>
+          <w:tab w:val="left" w:pos="4580"/>
+          <w:tab w:val="left" w:pos="5496"/>
+          <w:tab w:val="left" w:pos="6412"/>
+          <w:tab w:val="left" w:pos="7328"/>
+          <w:tab w:val="left" w:pos="8244"/>
+          <w:tab w:val="left" w:pos="9160"/>
+          <w:tab w:val="left" w:pos="10076"/>
+          <w:tab w:val="left" w:pos="10992"/>
+          <w:tab w:val="left" w:pos="11908"/>
+          <w:tab w:val="left" w:pos="12824"/>
+          <w:tab w:val="left" w:pos="13740"/>
+          <w:tab w:val="left" w:pos="14656"/>
+        </w:tabs>
+        <w:spacing w:after="0" w:line="240" w:lineRule="auto"/>
+        <w:rPr>
+          <w:rFonts w:ascii="Courier New" w:eastAsia="Times New Roman" w:hAnsi="Courier New" w:cs="Courier New"/>
+          <w:sz w:val="20"/>
+          <w:szCs w:val="20"/>
+          <w:lang w:eastAsia="pl-PL"/>
+        </w:rPr>
+      </w:pPr>
+    </w:p>
+    <w:p>
+      <w:pPr>
+        <w:tabs>
+          <w:tab w:val="left" w:pos="916"/>
+          <w:tab w:val="left" w:pos="1832"/>
+          <w:tab w:val="left" w:pos="2748"/>
+          <w:tab w:val="left" w:pos="3664"/>
+          <w:tab w:val="left" w:pos="4580"/>
+          <w:tab w:val="left" w:pos="5496"/>
+          <w:tab w:val="left" w:pos="6412"/>
+          <w:tab w:val="left" w:pos="7328"/>
+          <w:tab w:val="left" w:pos="8244"/>
+          <w:tab w:val="left" w:pos="9160"/>
+          <w:tab w:val="left" w:pos="10076"/>
+          <w:tab w:val="left" w:pos="10992"/>
+          <w:tab w:val="left" w:pos="11908"/>
+          <w:tab w:val="left" w:pos="12824"/>
+          <w:tab w:val="left" w:pos="13740"/>
+          <w:tab w:val="left" w:pos="14656"/>
+        </w:tabs>
+        <w:spacing w:after="0" w:line="240" w:lineRule="auto"/>
+        <w:rPr>
+          <w:rFonts w:ascii="Courier New" w:eastAsia="Times New Roman" w:hAnsi="Courier New" w:cs="Courier New"/>
+          <w:sz w:val="20"/>
+          <w:szCs w:val="20"/>
+          <w:lang w:eastAsia="pl-PL"/>
+        </w:rPr>
+      </w:pPr>
+      <w:r>
+        <w:rPr>
+          <w:rFonts w:ascii="Courier New" w:eastAsia="Times New Roman" w:hAnsi="Courier New" w:cs="Courier New"/>
+          <w:sz w:val="20"/>
+          <w:szCs w:val="20"/>
+          <w:lang w:eastAsia="pl-PL"/>
+        </w:rPr>
+        <w:t xml:space="preserve">   10   17    5</w:t>
+      </w:r>
+    </w:p>
+    <w:p>
+      <w:pPr>
+        <w:tabs>
+          <w:tab w:val="left" w:pos="916"/>
+          <w:tab w:val="left" w:pos="1832"/>
+          <w:tab w:val="left" w:pos="2748"/>
+          <w:tab w:val="left" w:pos="3664"/>
+          <w:tab w:val="left" w:pos="4580"/>
+          <w:tab w:val="left" w:pos="5496"/>
+          <w:tab w:val="left" w:pos="6412"/>
+          <w:tab w:val="left" w:pos="7328"/>
+          <w:tab w:val="left" w:pos="8244"/>
+          <w:tab w:val="left" w:pos="9160"/>
+          <w:tab w:val="left" w:pos="10076"/>
+          <w:tab w:val="left" w:pos="10992"/>
+          <w:tab w:val="left" w:pos="11908"/>
+          <w:tab w:val="left" w:pos="12824"/>
+          <w:tab w:val="left" w:pos="13740"/>
+          <w:tab w:val="left" w:pos="14656"/>
+        </w:tabs>
+        <w:spacing w:after="0" w:line="240" w:lineRule="auto"/>
+        <w:rPr>
+          <w:rFonts w:ascii="Courier New" w:eastAsia="Times New Roman" w:hAnsi="Courier New" w:cs="Courier New"/>
+          <w:sz w:val="20"/>
+          <w:szCs w:val="20"/>
+          <w:lang w:eastAsia="pl-PL"/>
+        </w:rPr>
+      </w:pPr>
+      <w:r>
+        <w:rPr>
+          <w:rFonts w:ascii="Courier New" w:eastAsia="Times New Roman" w:hAnsi="Courier New" w:cs="Courier New"/>
+          <w:sz w:val="20"/>
+          <w:szCs w:val="20"/>
+          <w:lang w:eastAsia="pl-PL"/>
+        </w:rPr>
+        <w:t xml:space="preserve">   22   41   13</w:t>
+      </w:r>
+    </w:p>
+    <w:p>
+      <w:pPr>
+        <w:tabs>
+          <w:tab w:val="left" w:pos="916"/>
+          <w:tab w:val="left" w:pos="1832"/>
+          <w:tab w:val="left" w:pos="2748"/>
+          <w:tab w:val="left" w:pos="3664"/>
+          <w:tab w:val="left" w:pos="4580"/>
+          <w:tab w:val="left" w:pos="5496"/>
+          <w:tab w:val="left" w:pos="6412"/>
+          <w:tab w:val="left" w:pos="7328"/>
+          <w:tab w:val="left" w:pos="8244"/>
+          <w:tab w:val="left" w:pos="9160"/>
+          <w:tab w:val="left" w:pos="10076"/>
+          <w:tab w:val="left" w:pos="10992"/>
+          <w:tab w:val="left" w:pos="11908"/>
+          <w:tab w:val="left" w:pos="12824"/>
+          <w:tab w:val="left" w:pos="13740"/>
+          <w:tab w:val="left" w:pos="14656"/>
+        </w:tabs>
+        <w:spacing w:after="0" w:line="240" w:lineRule="auto"/>
+        <w:rPr>
+          <w:rFonts w:ascii="Courier New" w:eastAsia="Times New Roman" w:hAnsi="Courier New" w:cs="Courier New"/>
+          <w:sz w:val="20"/>
+          <w:szCs w:val="20"/>
+          <w:lang w:eastAsia="pl-PL"/>
+        </w:rPr>
+      </w:pPr>
+      <w:r>
+        <w:rPr>
+          <w:rFonts w:ascii="Courier New" w:eastAsia="Times New Roman" w:hAnsi="Courier New" w:cs="Courier New"/>
+          <w:sz w:val="20"/>
+          <w:szCs w:val="20"/>
+          <w:lang w:eastAsia="pl-PL"/>
+        </w:rPr>
+        <w:t xml:space="preserve">   34   65   21</w:t>
+      </w:r>
+    </w:p>
+    <w:p>
+      <w:pPr>
+        <w:tabs>
+          <w:tab w:val="left" w:pos="916"/>
+          <w:tab w:val="left" w:pos="1832"/>
+          <w:tab w:val="left" w:pos="2748"/>
+          <w:tab w:val="left" w:pos="3664"/>
+          <w:tab w:val="left" w:pos="4580"/>
+          <w:tab w:val="left" w:pos="5496"/>
+          <w:tab w:val="left" w:pos="6412"/>
+          <w:tab w:val="left" w:pos="7328"/>
+          <w:tab w:val="left" w:pos="8244"/>
+          <w:tab w:val="left" w:pos="9160"/>
+          <w:tab w:val="left" w:pos="10076"/>
+          <w:tab w:val="left" w:pos="10992"/>
+          <w:tab w:val="left" w:pos="11908"/>
+          <w:tab w:val="left" w:pos="12824"/>
+          <w:tab w:val="left" w:pos="13740"/>
+          <w:tab w:val="left" w:pos="14656"/>
+        </w:tabs>
+        <w:spacing w:after="0" w:line="240" w:lineRule="auto"/>
+        <w:rPr>
+          <w:rFonts w:ascii="Courier New" w:eastAsia="Times New Roman" w:hAnsi="Courier New" w:cs="Courier New"/>
+          <w:sz w:val="20"/>
+          <w:szCs w:val="20"/>
+          <w:lang w:eastAsia="pl-PL"/>
+        </w:rPr>
+      </w:pPr>
+    </w:p>
+    <w:p>
+      <w:pPr>
+        <w:tabs>
+          <w:tab w:val="left" w:pos="916"/>
+          <w:tab w:val="left" w:pos="1832"/>
+          <w:tab w:val="left" w:pos="2748"/>
+          <w:tab w:val="left" w:pos="3664"/>
+          <w:tab w:val="left" w:pos="4580"/>
+          <w:tab w:val="left" w:pos="5496"/>
+          <w:tab w:val="left" w:pos="6412"/>
+          <w:tab w:val="left" w:pos="7328"/>
+          <w:tab w:val="left" w:pos="8244"/>
+          <w:tab w:val="left" w:pos="9160"/>
+          <w:tab w:val="left" w:pos="10076"/>
+          <w:tab w:val="left" w:pos="10992"/>
+          <w:tab w:val="left" w:pos="11908"/>
+          <w:tab w:val="left" w:pos="12824"/>
+          <w:tab w:val="left" w:pos="13740"/>
+          <w:tab w:val="left" w:pos="14656"/>
+        </w:tabs>
+        <w:spacing w:after="0" w:line="240" w:lineRule="auto"/>
+        <w:rPr>
+          <w:rFonts w:ascii="Courier New" w:eastAsia="Times New Roman" w:hAnsi="Courier New" w:cs="Courier New"/>
+          <w:sz w:val="20"/>
+          <w:szCs w:val="20"/>
+          <w:lang w:eastAsia="pl-PL"/>
+        </w:rPr>
+      </w:pPr>
+      <w:r>
+        <w:rPr>
+          <w:rFonts w:ascii="Courier New" w:eastAsia="Times New Roman" w:hAnsi="Courier New" w:cs="Courier New"/>
+          <w:sz w:val="20"/>
+          <w:szCs w:val="20"/>
+          <w:lang w:eastAsia="pl-PL"/>
+        </w:rPr>
+        <w:t>&gt;&gt; D = A(1:2,:)</w:t>
+      </w:r>
+      <w:r>
+        <w:rPr>
+          <w:rFonts w:ascii="Courier New" w:eastAsia="Times New Roman" w:hAnsi="Courier New" w:cs="Courier New"/>
+          <w:sz w:val="20"/>
+          <w:szCs w:val="20"/>
+          <w:lang w:eastAsia="pl-PL"/>
+        </w:rPr>
+        <w:t xml:space="preserve"> #skopiowanie</w:t>
+      </w:r>
+      <w:r>
+        <w:rPr>
+          <w:rFonts w:ascii="Courier New" w:eastAsia="Times New Roman" w:hAnsi="Courier New" w:cs="Courier New"/>
+          <w:sz w:val="20"/>
+          <w:szCs w:val="20"/>
+          <w:lang w:eastAsia="pl-PL"/>
+        </w:rPr>
+        <w:t xml:space="preserve"> A</w:t>
+      </w:r>
+      <w:r>
+        <w:rPr>
+          <w:rFonts w:ascii="Courier New" w:eastAsia="Times New Roman" w:hAnsi="Courier New" w:cs="Courier New"/>
+          <w:sz w:val="20"/>
+          <w:szCs w:val="20"/>
+          <w:lang w:eastAsia="pl-PL"/>
+        </w:rPr>
+        <w:t xml:space="preserve"> od 1 do 2 wiersza i kolumn tych wierszy do D</w:t>
+      </w:r>
+    </w:p>
+    <w:p>
+      <w:pPr>
+        <w:tabs>
+          <w:tab w:val="left" w:pos="916"/>
+          <w:tab w:val="left" w:pos="1832"/>
+          <w:tab w:val="left" w:pos="2748"/>
+          <w:tab w:val="left" w:pos="3664"/>
+          <w:tab w:val="left" w:pos="4580"/>
+          <w:tab w:val="left" w:pos="5496"/>
+          <w:tab w:val="left" w:pos="6412"/>
+          <w:tab w:val="left" w:pos="7328"/>
+          <w:tab w:val="left" w:pos="8244"/>
+          <w:tab w:val="left" w:pos="9160"/>
+          <w:tab w:val="left" w:pos="10076"/>
+          <w:tab w:val="left" w:pos="10992"/>
+          <w:tab w:val="left" w:pos="11908"/>
+          <w:tab w:val="left" w:pos="12824"/>
+          <w:tab w:val="left" w:pos="13740"/>
+          <w:tab w:val="left" w:pos="14656"/>
+        </w:tabs>
+        <w:spacing w:after="0" w:line="240" w:lineRule="auto"/>
+        <w:rPr>
+          <w:rFonts w:ascii="Courier New" w:eastAsia="Times New Roman" w:hAnsi="Courier New" w:cs="Courier New"/>
+          <w:sz w:val="20"/>
+          <w:szCs w:val="20"/>
+          <w:lang w:eastAsia="pl-PL"/>
+        </w:rPr>
+      </w:pPr>
+      <w:r>
+        <w:rPr>
+          <w:rFonts w:ascii="Courier New" w:eastAsia="Times New Roman" w:hAnsi="Courier New" w:cs="Courier New"/>
+          <w:sz w:val="20"/>
+          <w:szCs w:val="20"/>
+          <w:lang w:eastAsia="pl-PL"/>
+        </w:rPr>
+        <w:t>D =</w:t>
+      </w:r>
+    </w:p>
+    <w:p>
+      <w:pPr>
+        <w:tabs>
+          <w:tab w:val="left" w:pos="916"/>
+          <w:tab w:val="left" w:pos="1832"/>
+          <w:tab w:val="left" w:pos="2748"/>
+          <w:tab w:val="left" w:pos="3664"/>
+          <w:tab w:val="left" w:pos="4580"/>
+          <w:tab w:val="left" w:pos="5496"/>
+          <w:tab w:val="left" w:pos="6412"/>
+          <w:tab w:val="left" w:pos="7328"/>
+          <w:tab w:val="left" w:pos="8244"/>
+          <w:tab w:val="left" w:pos="9160"/>
+          <w:tab w:val="left" w:pos="10076"/>
+          <w:tab w:val="left" w:pos="10992"/>
+          <w:tab w:val="left" w:pos="11908"/>
+          <w:tab w:val="left" w:pos="12824"/>
+          <w:tab w:val="left" w:pos="13740"/>
+          <w:tab w:val="left" w:pos="14656"/>
+        </w:tabs>
+        <w:spacing w:after="0" w:line="240" w:lineRule="auto"/>
+        <w:rPr>
+          <w:rFonts w:ascii="Courier New" w:eastAsia="Times New Roman" w:hAnsi="Courier New" w:cs="Courier New"/>
+          <w:sz w:val="20"/>
+          <w:szCs w:val="20"/>
+          <w:lang w:eastAsia="pl-PL"/>
+        </w:rPr>
+      </w:pPr>
+    </w:p>
+    <w:p>
+      <w:pPr>
+        <w:tabs>
+          <w:tab w:val="left" w:pos="916"/>
+          <w:tab w:val="left" w:pos="1832"/>
+          <w:tab w:val="left" w:pos="2748"/>
+          <w:tab w:val="left" w:pos="3664"/>
+          <w:tab w:val="left" w:pos="4580"/>
+          <w:tab w:val="left" w:pos="5496"/>
+          <w:tab w:val="left" w:pos="6412"/>
+          <w:tab w:val="left" w:pos="7328"/>
+          <w:tab w:val="left" w:pos="8244"/>
+          <w:tab w:val="left" w:pos="9160"/>
+          <w:tab w:val="left" w:pos="10076"/>
+          <w:tab w:val="left" w:pos="10992"/>
+          <w:tab w:val="left" w:pos="11908"/>
+          <w:tab w:val="left" w:pos="12824"/>
+          <w:tab w:val="left" w:pos="13740"/>
+          <w:tab w:val="left" w:pos="14656"/>
+        </w:tabs>
+        <w:spacing w:after="0" w:line="240" w:lineRule="auto"/>
+        <w:rPr>
+          <w:rFonts w:ascii="Courier New" w:eastAsia="Times New Roman" w:hAnsi="Courier New" w:cs="Courier New"/>
+          <w:sz w:val="20"/>
+          <w:szCs w:val="20"/>
+          <w:lang w:eastAsia="pl-PL"/>
+        </w:rPr>
+      </w:pPr>
+      <w:r>
+        <w:rPr>
+          <w:rFonts w:ascii="Courier New" w:eastAsia="Times New Roman" w:hAnsi="Courier New" w:cs="Courier New"/>
+          <w:sz w:val="20"/>
+          <w:szCs w:val="20"/>
+          <w:lang w:eastAsia="pl-PL"/>
+        </w:rPr>
+        <w:t xml:space="preserve">   1   2</w:t>
+      </w:r>
+    </w:p>
+    <w:p>
+      <w:pPr>
+        <w:tabs>
+          <w:tab w:val="left" w:pos="916"/>
+          <w:tab w:val="left" w:pos="1832"/>
+          <w:tab w:val="left" w:pos="2748"/>
+          <w:tab w:val="left" w:pos="3664"/>
+          <w:tab w:val="left" w:pos="4580"/>
+          <w:tab w:val="left" w:pos="5496"/>
+          <w:tab w:val="left" w:pos="6412"/>
+          <w:tab w:val="left" w:pos="7328"/>
+          <w:tab w:val="left" w:pos="8244"/>
+          <w:tab w:val="left" w:pos="9160"/>
+          <w:tab w:val="left" w:pos="10076"/>
+          <w:tab w:val="left" w:pos="10992"/>
+          <w:tab w:val="left" w:pos="11908"/>
+          <w:tab w:val="left" w:pos="12824"/>
+          <w:tab w:val="left" w:pos="13740"/>
+          <w:tab w:val="left" w:pos="14656"/>
+        </w:tabs>
+        <w:spacing w:after="0" w:line="240" w:lineRule="auto"/>
+        <w:rPr>
+          <w:rFonts w:ascii="Courier New" w:eastAsia="Times New Roman" w:hAnsi="Courier New" w:cs="Courier New"/>
+          <w:sz w:val="20"/>
+          <w:szCs w:val="20"/>
+          <w:lang w:eastAsia="pl-PL"/>
+        </w:rPr>
+      </w:pPr>
+      <w:r>
+        <w:rPr>
+          <w:rFonts w:ascii="Courier New" w:eastAsia="Times New Roman" w:hAnsi="Courier New" w:cs="Courier New"/>
+          <w:sz w:val="20"/>
+          <w:szCs w:val="20"/>
+          <w:lang w:eastAsia="pl-PL"/>
+        </w:rPr>
+        <w:t xml:space="preserve">   3   4</w:t>
+      </w:r>
+    </w:p>
+    <w:p>
+      <w:pPr>
+        <w:tabs>
+          <w:tab w:val="left" w:pos="916"/>
+          <w:tab w:val="left" w:pos="1832"/>
+          <w:tab w:val="left" w:pos="2748"/>
+          <w:tab w:val="left" w:pos="3664"/>
+          <w:tab w:val="left" w:pos="4580"/>
+          <w:tab w:val="left" w:pos="5496"/>
+          <w:tab w:val="left" w:pos="6412"/>
+          <w:tab w:val="left" w:pos="7328"/>
+          <w:tab w:val="left" w:pos="8244"/>
+          <w:tab w:val="left" w:pos="9160"/>
+          <w:tab w:val="left" w:pos="10076"/>
+          <w:tab w:val="left" w:pos="10992"/>
+          <w:tab w:val="left" w:pos="11908"/>
+          <w:tab w:val="left" w:pos="12824"/>
+          <w:tab w:val="left" w:pos="13740"/>
+          <w:tab w:val="left" w:pos="14656"/>
+        </w:tabs>
+        <w:spacing w:after="0" w:line="240" w:lineRule="auto"/>
+        <w:rPr>
+          <w:rFonts w:ascii="Courier New" w:eastAsia="Times New Roman" w:hAnsi="Courier New" w:cs="Courier New"/>
+          <w:sz w:val="20"/>
+          <w:szCs w:val="20"/>
+          <w:lang w:eastAsia="pl-PL"/>
+        </w:rPr>
+      </w:pPr>
+    </w:p>
+    <w:p>
+      <w:pPr>
+        <w:tabs>
+          <w:tab w:val="left" w:pos="916"/>
+          <w:tab w:val="left" w:pos="1832"/>
+          <w:tab w:val="left" w:pos="2748"/>
+          <w:tab w:val="left" w:pos="3664"/>
+          <w:tab w:val="left" w:pos="4580"/>
+          <w:tab w:val="left" w:pos="5496"/>
+          <w:tab w:val="left" w:pos="6412"/>
+          <w:tab w:val="left" w:pos="7328"/>
+          <w:tab w:val="left" w:pos="8244"/>
+          <w:tab w:val="left" w:pos="9160"/>
+          <w:tab w:val="left" w:pos="10076"/>
+          <w:tab w:val="left" w:pos="10992"/>
+          <w:tab w:val="left" w:pos="11908"/>
+          <w:tab w:val="left" w:pos="12824"/>
+          <w:tab w:val="left" w:pos="13740"/>
+          <w:tab w:val="left" w:pos="14656"/>
+        </w:tabs>
+        <w:spacing w:after="0" w:line="240" w:lineRule="auto"/>
+        <w:rPr>
+          <w:rFonts w:ascii="Courier New" w:eastAsia="Times New Roman" w:hAnsi="Courier New" w:cs="Courier New"/>
+          <w:sz w:val="20"/>
+          <w:szCs w:val="20"/>
+          <w:lang w:eastAsia="pl-PL"/>
+        </w:rPr>
+      </w:pPr>
+      <w:r>
+        <w:rPr>
+          <w:rFonts w:ascii="Courier New" w:eastAsia="Times New Roman" w:hAnsi="Courier New" w:cs="Courier New"/>
+          <w:sz w:val="20"/>
+          <w:szCs w:val="20"/>
+          <w:lang w:eastAsia="pl-PL"/>
+        </w:rPr>
+        <w:t xml:space="preserve">&gt;&gt; </w:t>
+      </w:r>
+      <w:proofErr w:type="spellStart"/>
+      <w:r>
+        <w:rPr>
+          <w:rFonts w:ascii="Courier New" w:eastAsia="Times New Roman" w:hAnsi="Courier New" w:cs="Courier New"/>
+          <w:sz w:val="20"/>
+          <w:szCs w:val="20"/>
+          <w:lang w:eastAsia="pl-PL"/>
+        </w:rPr>
+        <w:t>det</w:t>
+      </w:r>
+      <w:proofErr w:type="spellEnd"/>
+      <w:r>
+        <w:rPr>
+          <w:rFonts w:ascii="Courier New" w:eastAsia="Times New Roman" w:hAnsi="Courier New" w:cs="Courier New"/>
+          <w:sz w:val="20"/>
+          <w:szCs w:val="20"/>
+          <w:lang w:eastAsia="pl-PL"/>
+        </w:rPr>
+        <w:t>(D)</w:t>
+      </w:r>
+      <w:r>
+        <w:rPr>
+          <w:rFonts w:ascii="Courier New" w:eastAsia="Times New Roman" w:hAnsi="Courier New" w:cs="Courier New"/>
+          <w:sz w:val="20"/>
+          <w:szCs w:val="20"/>
+          <w:lang w:eastAsia="pl-PL"/>
+        </w:rPr>
+        <w:t xml:space="preserve"> #wyznacznik macierzy D</w:t>
+      </w:r>
+    </w:p>
+    <w:p>
+      <w:pPr>
+        <w:tabs>
+          <w:tab w:val="left" w:pos="916"/>
+          <w:tab w:val="left" w:pos="1832"/>
+          <w:tab w:val="left" w:pos="2748"/>
+          <w:tab w:val="left" w:pos="3664"/>
+          <w:tab w:val="left" w:pos="4580"/>
+          <w:tab w:val="left" w:pos="5496"/>
+          <w:tab w:val="left" w:pos="6412"/>
+          <w:tab w:val="left" w:pos="7328"/>
+          <w:tab w:val="left" w:pos="8244"/>
+          <w:tab w:val="left" w:pos="9160"/>
+          <w:tab w:val="left" w:pos="10076"/>
+          <w:tab w:val="left" w:pos="10992"/>
+          <w:tab w:val="left" w:pos="11908"/>
+          <w:tab w:val="left" w:pos="12824"/>
+          <w:tab w:val="left" w:pos="13740"/>
+          <w:tab w:val="left" w:pos="14656"/>
+        </w:tabs>
+        <w:spacing w:after="0" w:line="240" w:lineRule="auto"/>
+        <w:rPr>
+          <w:rFonts w:ascii="Courier New" w:eastAsia="Times New Roman" w:hAnsi="Courier New" w:cs="Courier New"/>
+          <w:sz w:val="20"/>
+          <w:szCs w:val="20"/>
+          <w:lang w:eastAsia="pl-PL"/>
+        </w:rPr>
+      </w:pPr>
+      <w:r>
+        <w:rPr>
+          <w:rFonts w:ascii="Courier New" w:eastAsia="Times New Roman" w:hAnsi="Courier New" w:cs="Courier New"/>
+          <w:sz w:val="20"/>
+          <w:szCs w:val="20"/>
+          <w:lang w:eastAsia="pl-PL"/>
+        </w:rPr>
+        <w:t>ans = -2</w:t>
+      </w:r>
+    </w:p>
+    <w:p>
+      <w:pPr>
+        <w:tabs>
+          <w:tab w:val="left" w:pos="916"/>
+          <w:tab w:val="left" w:pos="1832"/>
+          <w:tab w:val="left" w:pos="2748"/>
+          <w:tab w:val="left" w:pos="3664"/>
+          <w:tab w:val="left" w:pos="4580"/>
+          <w:tab w:val="left" w:pos="5496"/>
+          <w:tab w:val="left" w:pos="6412"/>
+          <w:tab w:val="left" w:pos="7328"/>
+          <w:tab w:val="left" w:pos="8244"/>
+          <w:tab w:val="left" w:pos="9160"/>
+          <w:tab w:val="left" w:pos="10076"/>
+          <w:tab w:val="left" w:pos="10992"/>
+          <w:tab w:val="left" w:pos="11908"/>
+          <w:tab w:val="left" w:pos="12824"/>
+          <w:tab w:val="left" w:pos="13740"/>
+          <w:tab w:val="left" w:pos="14656"/>
+        </w:tabs>
+        <w:spacing w:after="0" w:line="240" w:lineRule="auto"/>
+        <w:rPr>
+          <w:rFonts w:ascii="Courier New" w:eastAsia="Times New Roman" w:hAnsi="Courier New" w:cs="Courier New"/>
+          <w:sz w:val="20"/>
+          <w:szCs w:val="20"/>
+          <w:lang w:eastAsia="pl-PL"/>
+        </w:rPr>
+      </w:pPr>
+      <w:r>
+        <w:rPr>
+          <w:rFonts w:ascii="Courier New" w:eastAsia="Times New Roman" w:hAnsi="Courier New" w:cs="Courier New"/>
+          <w:sz w:val="20"/>
+          <w:szCs w:val="20"/>
+          <w:lang w:eastAsia="pl-PL"/>
+        </w:rPr>
+        <w:t>&gt;&gt; E = D'</w:t>
+      </w:r>
+    </w:p>
+    <w:p>
+      <w:pPr>
+        <w:tabs>
+          <w:tab w:val="left" w:pos="916"/>
+          <w:tab w:val="left" w:pos="1832"/>
+          <w:tab w:val="left" w:pos="2748"/>
+          <w:tab w:val="left" w:pos="3664"/>
+          <w:tab w:val="left" w:pos="4580"/>
+          <w:tab w:val="left" w:pos="5496"/>
+          <w:tab w:val="left" w:pos="6412"/>
+          <w:tab w:val="left" w:pos="7328"/>
+          <w:tab w:val="left" w:pos="8244"/>
+          <w:tab w:val="left" w:pos="9160"/>
+          <w:tab w:val="left" w:pos="10076"/>
+          <w:tab w:val="left" w:pos="10992"/>
+          <w:tab w:val="left" w:pos="11908"/>
+          <w:tab w:val="left" w:pos="12824"/>
+          <w:tab w:val="left" w:pos="13740"/>
+          <w:tab w:val="left" w:pos="14656"/>
+        </w:tabs>
+        <w:spacing w:after="0" w:line="240" w:lineRule="auto"/>
+        <w:rPr>
+          <w:rFonts w:ascii="Courier New" w:eastAsia="Times New Roman" w:hAnsi="Courier New" w:cs="Courier New"/>
+          <w:sz w:val="20"/>
+          <w:szCs w:val="20"/>
+          <w:lang w:eastAsia="pl-PL"/>
+        </w:rPr>
+      </w:pPr>
+      <w:r>
+        <w:rPr>
+          <w:rFonts w:ascii="Courier New" w:eastAsia="Times New Roman" w:hAnsi="Courier New" w:cs="Courier New"/>
+          <w:sz w:val="20"/>
+          <w:szCs w:val="20"/>
+          <w:lang w:eastAsia="pl-PL"/>
+        </w:rPr>
+        <w:t>E =</w:t>
+      </w:r>
+    </w:p>
+    <w:p>
+      <w:pPr>
+        <w:tabs>
+          <w:tab w:val="left" w:pos="916"/>
+          <w:tab w:val="left" w:pos="1832"/>
+          <w:tab w:val="left" w:pos="2748"/>
+          <w:tab w:val="left" w:pos="3664"/>
+          <w:tab w:val="left" w:pos="4580"/>
+          <w:tab w:val="left" w:pos="5496"/>
+          <w:tab w:val="left" w:pos="6412"/>
+          <w:tab w:val="left" w:pos="7328"/>
+          <w:tab w:val="left" w:pos="8244"/>
+          <w:tab w:val="left" w:pos="9160"/>
+          <w:tab w:val="left" w:pos="10076"/>
+          <w:tab w:val="left" w:pos="10992"/>
+          <w:tab w:val="left" w:pos="11908"/>
+          <w:tab w:val="left" w:pos="12824"/>
+          <w:tab w:val="left" w:pos="13740"/>
+          <w:tab w:val="left" w:pos="14656"/>
+        </w:tabs>
+        <w:spacing w:after="0" w:line="240" w:lineRule="auto"/>
+        <w:rPr>
+          <w:rFonts w:ascii="Courier New" w:eastAsia="Times New Roman" w:hAnsi="Courier New" w:cs="Courier New"/>
+          <w:sz w:val="20"/>
+          <w:szCs w:val="20"/>
+          <w:lang w:eastAsia="pl-PL"/>
+        </w:rPr>
+      </w:pPr>
+    </w:p>
+    <w:p>
+      <w:pPr>
+        <w:tabs>
+          <w:tab w:val="left" w:pos="916"/>
+          <w:tab w:val="left" w:pos="1832"/>
+          <w:tab w:val="left" w:pos="2748"/>
+          <w:tab w:val="left" w:pos="3664"/>
+          <w:tab w:val="left" w:pos="4580"/>
+          <w:tab w:val="left" w:pos="5496"/>
+          <w:tab w:val="left" w:pos="6412"/>
+          <w:tab w:val="left" w:pos="7328"/>
+          <w:tab w:val="left" w:pos="8244"/>
+          <w:tab w:val="left" w:pos="9160"/>
+          <w:tab w:val="left" w:pos="10076"/>
+          <w:tab w:val="left" w:pos="10992"/>
+          <w:tab w:val="left" w:pos="11908"/>
+          <w:tab w:val="left" w:pos="12824"/>
+          <w:tab w:val="left" w:pos="13740"/>
+          <w:tab w:val="left" w:pos="14656"/>
+        </w:tabs>
+        <w:spacing w:after="0" w:line="240" w:lineRule="auto"/>
+        <w:rPr>
+          <w:rFonts w:ascii="Courier New" w:eastAsia="Times New Roman" w:hAnsi="Courier New" w:cs="Courier New"/>
+          <w:sz w:val="20"/>
+          <w:szCs w:val="20"/>
+          <w:lang w:eastAsia="pl-PL"/>
+        </w:rPr>
+      </w:pPr>
+      <w:r>
+        <w:rPr>
+          <w:rFonts w:ascii="Courier New" w:eastAsia="Times New Roman" w:hAnsi="Courier New" w:cs="Courier New"/>
+          <w:sz w:val="20"/>
+          <w:szCs w:val="20"/>
+          <w:lang w:eastAsia="pl-PL"/>
+        </w:rPr>
+        <w:t xml:space="preserve">   1   3</w:t>
+      </w:r>
+    </w:p>
+    <w:p>
+      <w:pPr>
+        <w:tabs>
+          <w:tab w:val="left" w:pos="916"/>
+          <w:tab w:val="left" w:pos="1832"/>
+          <w:tab w:val="left" w:pos="2748"/>
+          <w:tab w:val="left" w:pos="3664"/>
+          <w:tab w:val="left" w:pos="4580"/>
+          <w:tab w:val="left" w:pos="5496"/>
+          <w:tab w:val="left" w:pos="6412"/>
+          <w:tab w:val="left" w:pos="7328"/>
+          <w:tab w:val="left" w:pos="8244"/>
+          <w:tab w:val="left" w:pos="9160"/>
+          <w:tab w:val="left" w:pos="10076"/>
+          <w:tab w:val="left" w:pos="10992"/>
+          <w:tab w:val="left" w:pos="11908"/>
+          <w:tab w:val="left" w:pos="12824"/>
+          <w:tab w:val="left" w:pos="13740"/>
+          <w:tab w:val="left" w:pos="14656"/>
+        </w:tabs>
+        <w:spacing w:after="0" w:line="240" w:lineRule="auto"/>
+        <w:rPr>
+          <w:rFonts w:ascii="Courier New" w:eastAsia="Times New Roman" w:hAnsi="Courier New" w:cs="Courier New"/>
+          <w:sz w:val="20"/>
+          <w:szCs w:val="20"/>
+          <w:lang w:eastAsia="pl-PL"/>
+        </w:rPr>
+      </w:pPr>
+      <w:r>
+        <w:rPr>
+          <w:rFonts w:ascii="Courier New" w:eastAsia="Times New Roman" w:hAnsi="Courier New" w:cs="Courier New"/>
+          <w:sz w:val="20"/>
+          <w:szCs w:val="20"/>
+          <w:lang w:eastAsia="pl-PL"/>
+        </w:rPr>
+        <w:t xml:space="preserve">   2   4</w:t>
+      </w:r>
+    </w:p>
+    <w:p>
+      <w:pPr>
+        <w:tabs>
+          <w:tab w:val="left" w:pos="916"/>
+          <w:tab w:val="left" w:pos="1832"/>
+          <w:tab w:val="left" w:pos="2748"/>
+          <w:tab w:val="left" w:pos="3664"/>
+          <w:tab w:val="left" w:pos="4580"/>
+          <w:tab w:val="left" w:pos="5496"/>
+          <w:tab w:val="left" w:pos="6412"/>
+          <w:tab w:val="left" w:pos="7328"/>
+          <w:tab w:val="left" w:pos="8244"/>
+          <w:tab w:val="left" w:pos="9160"/>
+          <w:tab w:val="left" w:pos="10076"/>
+          <w:tab w:val="left" w:pos="10992"/>
+          <w:tab w:val="left" w:pos="11908"/>
+          <w:tab w:val="left" w:pos="12824"/>
+          <w:tab w:val="left" w:pos="13740"/>
+          <w:tab w:val="left" w:pos="14656"/>
+        </w:tabs>
+        <w:spacing w:after="0" w:line="240" w:lineRule="auto"/>
+        <w:rPr>
+          <w:rFonts w:ascii="Courier New" w:eastAsia="Times New Roman" w:hAnsi="Courier New" w:cs="Courier New"/>
+          <w:sz w:val="20"/>
+          <w:szCs w:val="20"/>
+          <w:lang w:eastAsia="pl-PL"/>
+        </w:rPr>
+      </w:pPr>
+    </w:p>
+    <w:p>
+      <w:pPr>
+        <w:tabs>
+          <w:tab w:val="left" w:pos="916"/>
+          <w:tab w:val="left" w:pos="1832"/>
+          <w:tab w:val="left" w:pos="2748"/>
+          <w:tab w:val="left" w:pos="3664"/>
+          <w:tab w:val="left" w:pos="4580"/>
+          <w:tab w:val="left" w:pos="5496"/>
+          <w:tab w:val="left" w:pos="6412"/>
+          <w:tab w:val="left" w:pos="7328"/>
+          <w:tab w:val="left" w:pos="8244"/>
+          <w:tab w:val="left" w:pos="9160"/>
+          <w:tab w:val="left" w:pos="10076"/>
+          <w:tab w:val="left" w:pos="10992"/>
+          <w:tab w:val="left" w:pos="11908"/>
+          <w:tab w:val="left" w:pos="12824"/>
+          <w:tab w:val="left" w:pos="13740"/>
+          <w:tab w:val="left" w:pos="14656"/>
+        </w:tabs>
+        <w:spacing w:after="0" w:line="240" w:lineRule="auto"/>
+        <w:rPr>
+          <w:rFonts w:ascii="Courier New" w:eastAsia="Times New Roman" w:hAnsi="Courier New" w:cs="Courier New"/>
+          <w:sz w:val="20"/>
+          <w:szCs w:val="20"/>
+          <w:lang w:eastAsia="pl-PL"/>
+        </w:rPr>
+      </w:pPr>
+      <w:r>
+        <w:rPr>
+          <w:rFonts w:ascii="Courier New" w:eastAsia="Times New Roman" w:hAnsi="Courier New" w:cs="Courier New"/>
+          <w:sz w:val="20"/>
+          <w:szCs w:val="20"/>
+          <w:lang w:eastAsia="pl-PL"/>
+        </w:rPr>
+        <w:t xml:space="preserve">&gt;&gt; </w:t>
+      </w:r>
+      <w:proofErr w:type="spellStart"/>
+      <w:r>
+        <w:rPr>
+          <w:rFonts w:ascii="Courier New" w:eastAsia="Times New Roman" w:hAnsi="Courier New" w:cs="Courier New"/>
+          <w:sz w:val="20"/>
+          <w:szCs w:val="20"/>
+          <w:lang w:eastAsia="pl-PL"/>
+        </w:rPr>
+        <w:t>inv</w:t>
+      </w:r>
+      <w:proofErr w:type="spellEnd"/>
+      <w:r>
+        <w:rPr>
+          <w:rFonts w:ascii="Courier New" w:eastAsia="Times New Roman" w:hAnsi="Courier New" w:cs="Courier New"/>
+          <w:sz w:val="20"/>
+          <w:szCs w:val="20"/>
+          <w:lang w:eastAsia="pl-PL"/>
+        </w:rPr>
+        <w:t>(D)</w:t>
+      </w:r>
+      <w:r>
+        <w:rPr>
+          <w:rFonts w:ascii="Courier New" w:eastAsia="Times New Roman" w:hAnsi="Courier New" w:cs="Courier New"/>
+          <w:sz w:val="20"/>
+          <w:szCs w:val="20"/>
+          <w:lang w:eastAsia="pl-PL"/>
+        </w:rPr>
+        <w:t xml:space="preserve"> </w:t>
+      </w:r>
+      <w:r>
+        <w:rPr>
+          <w:rFonts w:ascii="Courier New" w:eastAsia="Times New Roman" w:hAnsi="Courier New" w:cs="Courier New"/>
+          <w:sz w:val="20"/>
+          <w:szCs w:val="20"/>
+          <w:lang w:eastAsia="pl-PL"/>
+        </w:rPr>
+        <w:t>#macierz odwrotna</w:t>
+      </w:r>
+      <w:r>
+        <w:rPr>
+          <w:rFonts w:ascii="Courier New" w:eastAsia="Times New Roman" w:hAnsi="Courier New" w:cs="Courier New"/>
+          <w:sz w:val="20"/>
+          <w:szCs w:val="20"/>
+          <w:lang w:eastAsia="pl-PL"/>
+        </w:rPr>
+        <w:t xml:space="preserve"> do D</w:t>
+      </w:r>
+    </w:p>
+    <w:p>
+      <w:pPr>
+        <w:tabs>
+          <w:tab w:val="left" w:pos="916"/>
+          <w:tab w:val="left" w:pos="1832"/>
+          <w:tab w:val="left" w:pos="2748"/>
+          <w:tab w:val="left" w:pos="3664"/>
+          <w:tab w:val="left" w:pos="4580"/>
+          <w:tab w:val="left" w:pos="5496"/>
+          <w:tab w:val="left" w:pos="6412"/>
+          <w:tab w:val="left" w:pos="7328"/>
+          <w:tab w:val="left" w:pos="8244"/>
+          <w:tab w:val="left" w:pos="9160"/>
+          <w:tab w:val="left" w:pos="10076"/>
+          <w:tab w:val="left" w:pos="10992"/>
+          <w:tab w:val="left" w:pos="11908"/>
+          <w:tab w:val="left" w:pos="12824"/>
+          <w:tab w:val="left" w:pos="13740"/>
+          <w:tab w:val="left" w:pos="14656"/>
+        </w:tabs>
+        <w:spacing w:after="0" w:line="240" w:lineRule="auto"/>
+        <w:rPr>
+          <w:rFonts w:ascii="Courier New" w:eastAsia="Times New Roman" w:hAnsi="Courier New" w:cs="Courier New"/>
+          <w:sz w:val="20"/>
+          <w:szCs w:val="20"/>
+          <w:lang w:eastAsia="pl-PL"/>
+        </w:rPr>
+      </w:pPr>
+      <w:r>
+        <w:rPr>
+          <w:rFonts w:ascii="Courier New" w:eastAsia="Times New Roman" w:hAnsi="Courier New" w:cs="Courier New"/>
+          <w:sz w:val="20"/>
+          <w:szCs w:val="20"/>
+          <w:lang w:eastAsia="pl-PL"/>
+        </w:rPr>
+        <w:t>ans =</w:t>
+      </w:r>
+    </w:p>
+    <w:p>
+      <w:pPr>
+        <w:tabs>
+          <w:tab w:val="left" w:pos="916"/>
+          <w:tab w:val="left" w:pos="1832"/>
+          <w:tab w:val="left" w:pos="2748"/>
+          <w:tab w:val="left" w:pos="3664"/>
+          <w:tab w:val="left" w:pos="4580"/>
+          <w:tab w:val="left" w:pos="5496"/>
+          <w:tab w:val="left" w:pos="6412"/>
+          <w:tab w:val="left" w:pos="7328"/>
+          <w:tab w:val="left" w:pos="8244"/>
+          <w:tab w:val="left" w:pos="9160"/>
+          <w:tab w:val="left" w:pos="10076"/>
+          <w:tab w:val="left" w:pos="10992"/>
+          <w:tab w:val="left" w:pos="11908"/>
+          <w:tab w:val="left" w:pos="12824"/>
+          <w:tab w:val="left" w:pos="13740"/>
+          <w:tab w:val="left" w:pos="14656"/>
+        </w:tabs>
+        <w:spacing w:after="0" w:line="240" w:lineRule="auto"/>
+        <w:rPr>
+          <w:rFonts w:ascii="Courier New" w:eastAsia="Times New Roman" w:hAnsi="Courier New" w:cs="Courier New"/>
+          <w:sz w:val="20"/>
+          <w:szCs w:val="20"/>
+          <w:lang w:eastAsia="pl-PL"/>
+        </w:rPr>
+      </w:pPr>
+    </w:p>
+    <w:p>
+      <w:pPr>
+        <w:tabs>
+          <w:tab w:val="left" w:pos="916"/>
+          <w:tab w:val="left" w:pos="1832"/>
+          <w:tab w:val="left" w:pos="2748"/>
+          <w:tab w:val="left" w:pos="3664"/>
+          <w:tab w:val="left" w:pos="4580"/>
+          <w:tab w:val="left" w:pos="5496"/>
+          <w:tab w:val="left" w:pos="6412"/>
+          <w:tab w:val="left" w:pos="7328"/>
+          <w:tab w:val="left" w:pos="8244"/>
+          <w:tab w:val="left" w:pos="9160"/>
+          <w:tab w:val="left" w:pos="10076"/>
+          <w:tab w:val="left" w:pos="10992"/>
+          <w:tab w:val="left" w:pos="11908"/>
+          <w:tab w:val="left" w:pos="12824"/>
+          <w:tab w:val="left" w:pos="13740"/>
+          <w:tab w:val="left" w:pos="14656"/>
+        </w:tabs>
+        <w:spacing w:after="0" w:line="240" w:lineRule="auto"/>
+        <w:rPr>
+          <w:rFonts w:ascii="Courier New" w:eastAsia="Times New Roman" w:hAnsi="Courier New" w:cs="Courier New"/>
+          <w:sz w:val="20"/>
+          <w:szCs w:val="20"/>
+          <w:lang w:eastAsia="pl-PL"/>
+        </w:rPr>
+      </w:pPr>
+      <w:r>
+        <w:rPr>
+          <w:rFonts w:ascii="Courier New" w:eastAsia="Times New Roman" w:hAnsi="Courier New" w:cs="Courier New"/>
+          <w:sz w:val="20"/>
+          <w:szCs w:val="20"/>
+          <w:lang w:eastAsia="pl-PL"/>
+        </w:rPr>
+        <w:t xml:space="preserve">  -2.00000   1.00000</w:t>
+      </w:r>
+    </w:p>
+    <w:p>
+      <w:pPr>
+        <w:tabs>
+          <w:tab w:val="left" w:pos="916"/>
+          <w:tab w:val="left" w:pos="1832"/>
+          <w:tab w:val="left" w:pos="2748"/>
+          <w:tab w:val="left" w:pos="3664"/>
+          <w:tab w:val="left" w:pos="4580"/>
+          <w:tab w:val="left" w:pos="5496"/>
+          <w:tab w:val="left" w:pos="6412"/>
+          <w:tab w:val="left" w:pos="7328"/>
+          <w:tab w:val="left" w:pos="8244"/>
+          <w:tab w:val="left" w:pos="9160"/>
+          <w:tab w:val="left" w:pos="10076"/>
+          <w:tab w:val="left" w:pos="10992"/>
+          <w:tab w:val="left" w:pos="11908"/>
+          <w:tab w:val="left" w:pos="12824"/>
+          <w:tab w:val="left" w:pos="13740"/>
+          <w:tab w:val="left" w:pos="14656"/>
+        </w:tabs>
+        <w:spacing w:after="0" w:line="240" w:lineRule="auto"/>
+        <w:rPr>
+          <w:rFonts w:ascii="Courier New" w:eastAsia="Times New Roman" w:hAnsi="Courier New" w:cs="Courier New"/>
+          <w:sz w:val="20"/>
+          <w:szCs w:val="20"/>
+          <w:lang w:eastAsia="pl-PL"/>
+        </w:rPr>
+        <w:sectPr>
+          <w:pgSz w:w="11906" w:h="16838"/>
+          <w:pgMar w:top="1417" w:right="1417" w:bottom="1417" w:left="1417" w:header="708" w:footer="708" w:gutter="0"/>
+          <w:cols w:space="708"/>
+          <w:docGrid w:linePitch="360"/>
+        </w:sectPr>
+      </w:pPr>
+      <w:r>
+        <w:rPr>
+          <w:rFonts w:ascii="Courier New" w:eastAsia="Times New Roman" w:hAnsi="Courier New" w:cs="Courier New"/>
+          <w:sz w:val="20"/>
+          <w:szCs w:val="20"/>
+          <w:lang w:eastAsia="pl-PL"/>
+        </w:rPr>
+        <w:t xml:space="preserve">   1.50000  -0.50000</w:t>
+      </w:r>
+      <w:r>
+        <w:rPr>
+          <w:rFonts w:ascii="Courier New" w:eastAsia="Times New Roman" w:hAnsi="Courier New" w:cs="Courier New"/>
+          <w:sz w:val="20"/>
+          <w:szCs w:val="20"/>
+          <w:lang w:eastAsia="pl-PL"/>
+        </w:rPr>
         <w:br/>
       </w:r>
+    </w:p>
+    <w:p>
+      <w:pPr>
+        <w:tabs>
+          <w:tab w:val="left" w:pos="916"/>
+          <w:tab w:val="left" w:pos="1832"/>
+          <w:tab w:val="left" w:pos="2748"/>
+          <w:tab w:val="left" w:pos="3664"/>
+          <w:tab w:val="left" w:pos="4580"/>
+          <w:tab w:val="left" w:pos="5496"/>
+          <w:tab w:val="left" w:pos="6412"/>
+          <w:tab w:val="left" w:pos="7328"/>
+          <w:tab w:val="left" w:pos="8244"/>
+          <w:tab w:val="left" w:pos="9160"/>
+          <w:tab w:val="left" w:pos="10076"/>
+          <w:tab w:val="left" w:pos="10992"/>
+          <w:tab w:val="left" w:pos="11908"/>
+          <w:tab w:val="left" w:pos="12824"/>
+          <w:tab w:val="left" w:pos="13740"/>
+          <w:tab w:val="left" w:pos="14656"/>
+        </w:tabs>
+        <w:spacing w:after="0" w:line="240" w:lineRule="auto"/>
+        <w:rPr>
+          <w:rFonts w:ascii="Courier New" w:eastAsia="Times New Roman" w:hAnsi="Courier New" w:cs="Courier New"/>
+          <w:sz w:val="20"/>
+          <w:szCs w:val="20"/>
+          <w:lang w:eastAsia="pl-PL"/>
+        </w:rPr>
+      </w:pPr>
       <w:r>
         <w:rPr>
           <w:rFonts w:ascii="Courier New" w:eastAsia="Times New Roman" w:hAnsi="Courier New" w:cs="Courier New"/>
@@ -471,6 +2745,7 @@
           <w:szCs w:val="20"/>
           <w:lang w:eastAsia="pl-PL"/>
         </w:rPr>
+        <w:lastRenderedPageBreak/>
         <w:t>II.3) Skrypty – wykres 2D:</w:t>
       </w:r>
       <w:r>
@@ -489,6 +2764,15 @@
           <w:szCs w:val="20"/>
           <w:lang w:eastAsia="pl-PL"/>
         </w:rPr>
+        <w:t>Zmodyfikowany skrypt w pliku</w:t>
+      </w:r>
+      <w:r>
+        <w:rPr>
+          <w:rFonts w:ascii="Courier New" w:eastAsia="Times New Roman" w:hAnsi="Courier New" w:cs="Courier New"/>
+          <w:sz w:val="20"/>
+          <w:szCs w:val="20"/>
+          <w:lang w:eastAsia="pl-PL"/>
+        </w:rPr>
         <w:br/>
       </w:r>
       <w:r>
@@ -510,6 +2794,37 @@
         </w:rPr>
         <w:br/>
       </w:r>
+      <w:proofErr w:type="spellStart"/>
+      <w:r>
+        <w:rPr>
+          <w:rFonts w:ascii="Courier New" w:eastAsia="Times New Roman" w:hAnsi="Courier New" w:cs="Courier New"/>
+          <w:sz w:val="20"/>
+          <w:szCs w:val="20"/>
+          <w:lang w:eastAsia="pl-PL"/>
+        </w:rPr>
+        <w:t>meshgrid</w:t>
+      </w:r>
+      <w:proofErr w:type="spellEnd"/>
+      <w:r>
+        <w:rPr>
+          <w:rFonts w:ascii="Courier New" w:eastAsia="Times New Roman" w:hAnsi="Courier New" w:cs="Courier New"/>
+          <w:sz w:val="20"/>
+          <w:szCs w:val="20"/>
+          <w:lang w:eastAsia="pl-PL"/>
+        </w:rPr>
+        <w:t xml:space="preserve">() – tworzy siatkę z n zmiennych, w tym przypadku siatkę </w:t>
+      </w:r>
+      <w:proofErr w:type="spellStart"/>
+      <w:r>
+        <w:rPr>
+          <w:rFonts w:ascii="Courier New" w:eastAsia="Times New Roman" w:hAnsi="Courier New" w:cs="Courier New"/>
+          <w:sz w:val="20"/>
+          <w:szCs w:val="20"/>
+          <w:lang w:eastAsia="pl-PL"/>
+        </w:rPr>
+        <w:t>x,y</w:t>
+      </w:r>
+      <w:proofErr w:type="spellEnd"/>
       <w:r>
         <w:rPr>
           <w:rFonts w:ascii="Courier New" w:eastAsia="Times New Roman" w:hAnsi="Courier New" w:cs="Courier New"/>
@@ -519,17 +2834,63 @@
         </w:rPr>
         <w:br/>
       </w:r>
+      <w:r>
+        <w:rPr>
+          <w:rFonts w:ascii="Courier New" w:eastAsia="Times New Roman" w:hAnsi="Courier New" w:cs="Courier New"/>
+          <w:sz w:val="20"/>
+          <w:szCs w:val="20"/>
+          <w:lang w:eastAsia="pl-PL"/>
+        </w:rPr>
+        <w:t xml:space="preserve">plot3() </w:t>
+      </w:r>
+      <w:r>
+        <w:rPr>
+          <w:rFonts w:ascii="Courier New" w:eastAsia="Times New Roman" w:hAnsi="Courier New" w:cs="Courier New"/>
+          <w:sz w:val="20"/>
+          <w:szCs w:val="20"/>
+          <w:lang w:eastAsia="pl-PL"/>
+        </w:rPr>
+        <w:t>– zamiast siatki 3d widzimy wiele nałożonych wykresów linii 2d</w:t>
+      </w:r>
+      <w:r>
+        <w:rPr>
+          <w:rFonts w:ascii="Courier New" w:eastAsia="Times New Roman" w:hAnsi="Courier New" w:cs="Courier New"/>
+          <w:sz w:val="20"/>
+          <w:szCs w:val="20"/>
+          <w:lang w:eastAsia="pl-PL"/>
+        </w:rPr>
+        <w:br/>
+      </w:r>
+      <w:r>
+        <w:rPr>
+          <w:rFonts w:ascii="Courier New" w:eastAsia="Times New Roman" w:hAnsi="Courier New" w:cs="Courier New"/>
+          <w:b/>
+          <w:sz w:val="20"/>
+          <w:szCs w:val="20"/>
+          <w:lang w:eastAsia="pl-PL"/>
+        </w:rPr>
+        <w:t>II.5) Skrypty – odczyt danych z pliku, aproksymacja:</w:t>
+      </w:r>
+      <w:r>
+        <w:rPr>
+          <w:rFonts w:ascii="Courier New" w:eastAsia="Times New Roman" w:hAnsi="Courier New" w:cs="Courier New"/>
+          <w:b/>
+          <w:sz w:val="20"/>
+          <w:szCs w:val="20"/>
+          <w:lang w:eastAsia="pl-PL"/>
+        </w:rPr>
+        <w:br/>
+      </w:r>
+      <w:r>
+        <w:rPr>
+          <w:rFonts w:ascii="Courier New" w:eastAsia="Times New Roman" w:hAnsi="Courier New" w:cs="Courier New"/>
+          <w:sz w:val="20"/>
+          <w:szCs w:val="20"/>
+          <w:lang w:eastAsia="pl-PL"/>
+        </w:rPr>
+        <w:t>Rozwiązania w pliku</w:t>
+      </w:r>
       <w:bookmarkStart w:id="0" w:name="_GoBack"/>
-      <w:r>
-        <w:rPr>
-          <w:rFonts w:ascii="Courier New" w:eastAsia="Times New Roman" w:hAnsi="Courier New" w:cs="Courier New"/>
-          <w:b/>
-          <w:sz w:val="20"/>
-          <w:szCs w:val="20"/>
-          <w:lang w:eastAsia="pl-PL"/>
-        </w:rPr>
-        <w:t>II.5) Skrypty – odczyt danych z pliku, aproksymacja:</w:t>
-      </w:r>
       <w:bookmarkEnd w:id="0"/>
     </w:p>
     <w:sectPr>

</xml_diff>